<commit_message>
feat: debug both questions
</commit_message>
<xml_diff>
--- a/HW3/HW3_9831125_MohamadChoupan.docx
+++ b/HW3/HW3_9831125_MohamadChoupan.docx
@@ -5884,7 +5884,183 @@
           <w:highlight w:val="white"/>
           <w:rtl w:val="1"/>
         </w:rPr>
-        <w:t xml:space="preserve"> </w:t>
+        <w:t xml:space="preserve">  ۵ </w:t>
+      </w:r>
+      <w:r>
+        <w:rPr>
+          <w:rFonts w:ascii="Vazirmatn" w:cs="Vazirmatn" w:eastAsia="Vazirmatn" w:hAnsi="Vazirmatn"/>
+          <w:color w:val="1d2125"/>
+          <w:sz w:val="25"/>
+          <w:szCs w:val="25"/>
+          <w:highlight w:val="white"/>
+          <w:rtl w:val="1"/>
+        </w:rPr>
+        <w:t xml:space="preserve">فروخته</w:t>
+      </w:r>
+      <w:r>
+        <w:rPr>
+          <w:rFonts w:ascii="Vazirmatn" w:cs="Vazirmatn" w:eastAsia="Vazirmatn" w:hAnsi="Vazirmatn"/>
+          <w:color w:val="1d2125"/>
+          <w:sz w:val="25"/>
+          <w:szCs w:val="25"/>
+          <w:highlight w:val="white"/>
+          <w:rtl w:val="1"/>
+        </w:rPr>
+        <w:t xml:space="preserve"> </w:t>
+      </w:r>
+      <w:r>
+        <w:rPr>
+          <w:rFonts w:ascii="Vazirmatn" w:cs="Vazirmatn" w:eastAsia="Vazirmatn" w:hAnsi="Vazirmatn"/>
+          <w:color w:val="1d2125"/>
+          <w:sz w:val="25"/>
+          <w:szCs w:val="25"/>
+          <w:highlight w:val="white"/>
+          <w:rtl w:val="1"/>
+        </w:rPr>
+        <w:t xml:space="preserve">شده</w:t>
+      </w:r>
+      <w:r>
+        <w:rPr>
+          <w:rFonts w:ascii="Vazirmatn" w:cs="Vazirmatn" w:eastAsia="Vazirmatn" w:hAnsi="Vazirmatn"/>
+          <w:color w:val="1d2125"/>
+          <w:sz w:val="25"/>
+          <w:szCs w:val="25"/>
+          <w:highlight w:val="white"/>
+          <w:rtl w:val="1"/>
+        </w:rPr>
+        <w:t xml:space="preserve"> </w:t>
+      </w:r>
+      <w:r>
+        <w:rPr>
+          <w:rFonts w:ascii="Vazirmatn" w:cs="Vazirmatn" w:eastAsia="Vazirmatn" w:hAnsi="Vazirmatn"/>
+          <w:color w:val="1d2125"/>
+          <w:sz w:val="25"/>
+          <w:szCs w:val="25"/>
+          <w:highlight w:val="white"/>
+          <w:rtl w:val="1"/>
+        </w:rPr>
+        <w:t xml:space="preserve">ها</w:t>
+      </w:r>
+      <w:r>
+        <w:rPr>
+          <w:rFonts w:ascii="Vazirmatn" w:cs="Vazirmatn" w:eastAsia="Vazirmatn" w:hAnsi="Vazirmatn"/>
+          <w:color w:val="1d2125"/>
+          <w:sz w:val="25"/>
+          <w:szCs w:val="25"/>
+          <w:highlight w:val="white"/>
+          <w:rtl w:val="1"/>
+        </w:rPr>
+        <w:t xml:space="preserve"> +</w:t>
+      </w:r>
+      <w:r>
+        <w:rPr>
+          <w:rFonts w:ascii="Vazirmatn" w:cs="Vazirmatn" w:eastAsia="Vazirmatn" w:hAnsi="Vazirmatn"/>
+          <w:color w:val="1d2125"/>
+          <w:sz w:val="25"/>
+          <w:szCs w:val="25"/>
+          <w:highlight w:val="white"/>
+          <w:rtl w:val="1"/>
+        </w:rPr>
+        <w:t xml:space="preserve">اضافه</w:t>
+      </w:r>
+      <w:r>
+        <w:rPr>
+          <w:rFonts w:ascii="Vazirmatn" w:cs="Vazirmatn" w:eastAsia="Vazirmatn" w:hAnsi="Vazirmatn"/>
+          <w:color w:val="1d2125"/>
+          <w:sz w:val="25"/>
+          <w:szCs w:val="25"/>
+          <w:highlight w:val="white"/>
+          <w:rtl w:val="1"/>
+        </w:rPr>
+        <w:t xml:space="preserve"> </w:t>
+      </w:r>
+      <w:r>
+        <w:rPr>
+          <w:rFonts w:ascii="Vazirmatn" w:cs="Vazirmatn" w:eastAsia="Vazirmatn" w:hAnsi="Vazirmatn"/>
+          <w:color w:val="1d2125"/>
+          <w:sz w:val="25"/>
+          <w:szCs w:val="25"/>
+          <w:highlight w:val="white"/>
+          <w:rtl w:val="1"/>
+        </w:rPr>
+        <w:t xml:space="preserve">ها</w:t>
+      </w:r>
+      <w:r>
+        <w:rPr>
+          <w:rFonts w:ascii="Vazirmatn" w:cs="Vazirmatn" w:eastAsia="Vazirmatn" w:hAnsi="Vazirmatn"/>
+          <w:color w:val="1d2125"/>
+          <w:sz w:val="25"/>
+          <w:szCs w:val="25"/>
+          <w:highlight w:val="white"/>
+          <w:rtl w:val="1"/>
+        </w:rPr>
+        <w:t xml:space="preserve"> </w:t>
+      </w:r>
+      <w:r>
+        <w:rPr>
+          <w:rFonts w:ascii="Vazirmatn" w:cs="Vazirmatn" w:eastAsia="Vazirmatn" w:hAnsi="Vazirmatn"/>
+          <w:color w:val="1d2125"/>
+          <w:sz w:val="25"/>
+          <w:szCs w:val="25"/>
+          <w:highlight w:val="white"/>
+          <w:rtl w:val="1"/>
+        </w:rPr>
+        <w:t xml:space="preserve">برابر</w:t>
+      </w:r>
+      <w:r>
+        <w:rPr>
+          <w:rFonts w:ascii="Vazirmatn" w:cs="Vazirmatn" w:eastAsia="Vazirmatn" w:hAnsi="Vazirmatn"/>
+          <w:color w:val="1d2125"/>
+          <w:sz w:val="25"/>
+          <w:szCs w:val="25"/>
+          <w:highlight w:val="white"/>
+          <w:rtl w:val="1"/>
+        </w:rPr>
+        <w:t xml:space="preserve"> </w:t>
+      </w:r>
+      <w:r>
+        <w:rPr>
+          <w:rFonts w:ascii="Vazirmatn" w:cs="Vazirmatn" w:eastAsia="Vazirmatn" w:hAnsi="Vazirmatn"/>
+          <w:color w:val="1d2125"/>
+          <w:sz w:val="25"/>
+          <w:szCs w:val="25"/>
+          <w:highlight w:val="white"/>
+          <w:rtl w:val="1"/>
+        </w:rPr>
+        <w:t xml:space="preserve">است</w:t>
+      </w:r>
+      <w:r>
+        <w:rPr>
+          <w:rFonts w:ascii="Vazirmatn" w:cs="Vazirmatn" w:eastAsia="Vazirmatn" w:hAnsi="Vazirmatn"/>
+          <w:color w:val="1d2125"/>
+          <w:sz w:val="25"/>
+          <w:szCs w:val="25"/>
+          <w:highlight w:val="white"/>
+          <w:rtl w:val="1"/>
+        </w:rPr>
+        <w:t xml:space="preserve"> </w:t>
+      </w:r>
+      <w:r>
+        <w:rPr>
+          <w:rFonts w:ascii="Vazirmatn" w:cs="Vazirmatn" w:eastAsia="Vazirmatn" w:hAnsi="Vazirmatn"/>
+          <w:color w:val="1d2125"/>
+          <w:sz w:val="25"/>
+          <w:szCs w:val="25"/>
+          <w:highlight w:val="white"/>
+          <w:rtl w:val="1"/>
+        </w:rPr>
+        <w:t xml:space="preserve">با</w:t>
+      </w:r>
+      <w:r>
+        <w:rPr>
+          <w:rFonts w:ascii="Vazirmatn" w:cs="Vazirmatn" w:eastAsia="Vazirmatn" w:hAnsi="Vazirmatn"/>
+          <w:color w:val="1d2125"/>
+          <w:sz w:val="25"/>
+          <w:szCs w:val="25"/>
+          <w:highlight w:val="white"/>
+          <w:rtl w:val="1"/>
+        </w:rPr>
+        <w:t xml:space="preserve"> ۰٫۸ </w:t>
       </w:r>
       <w:r>
         <w:rPr>
@@ -5907,407 +6083,6 @@
           <w:rtl w:val="1"/>
         </w:rPr>
         <w:t xml:space="preserve"> ۲ </w:t>
-      </w:r>
-      <w:r>
-        <w:rPr>
-          <w:rFonts w:ascii="Vazirmatn" w:cs="Vazirmatn" w:eastAsia="Vazirmatn" w:hAnsi="Vazirmatn"/>
-          <w:color w:val="1d2125"/>
-          <w:sz w:val="25"/>
-          <w:szCs w:val="25"/>
-          <w:highlight w:val="white"/>
-          <w:rtl w:val="1"/>
-        </w:rPr>
-        <w:t xml:space="preserve">تبدیل</w:t>
-      </w:r>
-      <w:r>
-        <w:rPr>
-          <w:rFonts w:ascii="Vazirmatn" w:cs="Vazirmatn" w:eastAsia="Vazirmatn" w:hAnsi="Vazirmatn"/>
-          <w:color w:val="1d2125"/>
-          <w:sz w:val="25"/>
-          <w:szCs w:val="25"/>
-          <w:highlight w:val="white"/>
-          <w:rtl w:val="1"/>
-        </w:rPr>
-        <w:t xml:space="preserve"> </w:t>
-      </w:r>
-      <w:r>
-        <w:rPr>
-          <w:rFonts w:ascii="Vazirmatn" w:cs="Vazirmatn" w:eastAsia="Vazirmatn" w:hAnsi="Vazirmatn"/>
-          <w:color w:val="1d2125"/>
-          <w:sz w:val="25"/>
-          <w:szCs w:val="25"/>
-          <w:highlight w:val="white"/>
-          <w:rtl w:val="1"/>
-        </w:rPr>
-        <w:t xml:space="preserve">شده</w:t>
-      </w:r>
-      <w:r>
-        <w:rPr>
-          <w:rFonts w:ascii="Vazirmatn" w:cs="Vazirmatn" w:eastAsia="Vazirmatn" w:hAnsi="Vazirmatn"/>
-          <w:color w:val="1d2125"/>
-          <w:sz w:val="25"/>
-          <w:szCs w:val="25"/>
-          <w:highlight w:val="white"/>
-          <w:rtl w:val="1"/>
-        </w:rPr>
-        <w:t xml:space="preserve"> </w:t>
-      </w:r>
-      <w:r>
-        <w:rPr>
-          <w:rFonts w:ascii="Vazirmatn" w:cs="Vazirmatn" w:eastAsia="Vazirmatn" w:hAnsi="Vazirmatn"/>
-          <w:color w:val="1d2125"/>
-          <w:sz w:val="25"/>
-          <w:szCs w:val="25"/>
-          <w:highlight w:val="white"/>
-          <w:rtl w:val="1"/>
-        </w:rPr>
-        <w:t xml:space="preserve">برابر</w:t>
-      </w:r>
-      <w:r>
-        <w:rPr>
-          <w:rFonts w:ascii="Vazirmatn" w:cs="Vazirmatn" w:eastAsia="Vazirmatn" w:hAnsi="Vazirmatn"/>
-          <w:color w:val="1d2125"/>
-          <w:sz w:val="25"/>
-          <w:szCs w:val="25"/>
-          <w:highlight w:val="white"/>
-          <w:rtl w:val="1"/>
-        </w:rPr>
-        <w:t xml:space="preserve"> </w:t>
-      </w:r>
-      <w:r>
-        <w:rPr>
-          <w:rFonts w:ascii="Vazirmatn" w:cs="Vazirmatn" w:eastAsia="Vazirmatn" w:hAnsi="Vazirmatn"/>
-          <w:color w:val="1d2125"/>
-          <w:sz w:val="25"/>
-          <w:szCs w:val="25"/>
-          <w:highlight w:val="white"/>
-          <w:rtl w:val="1"/>
-        </w:rPr>
-        <w:t xml:space="preserve">است</w:t>
-      </w:r>
-      <w:r>
-        <w:rPr>
-          <w:rFonts w:ascii="Vazirmatn" w:cs="Vazirmatn" w:eastAsia="Vazirmatn" w:hAnsi="Vazirmatn"/>
-          <w:color w:val="1d2125"/>
-          <w:sz w:val="25"/>
-          <w:szCs w:val="25"/>
-          <w:highlight w:val="white"/>
-          <w:rtl w:val="1"/>
-        </w:rPr>
-        <w:t xml:space="preserve"> </w:t>
-      </w:r>
-      <w:r>
-        <w:rPr>
-          <w:rFonts w:ascii="Vazirmatn" w:cs="Vazirmatn" w:eastAsia="Vazirmatn" w:hAnsi="Vazirmatn"/>
-          <w:color w:val="1d2125"/>
-          <w:sz w:val="25"/>
-          <w:szCs w:val="25"/>
-          <w:highlight w:val="white"/>
-          <w:rtl w:val="1"/>
-        </w:rPr>
-        <w:t xml:space="preserve">با</w:t>
-      </w:r>
-      <w:r>
-        <w:rPr>
-          <w:rFonts w:ascii="Vazirmatn" w:cs="Vazirmatn" w:eastAsia="Vazirmatn" w:hAnsi="Vazirmatn"/>
-          <w:color w:val="1d2125"/>
-          <w:sz w:val="25"/>
-          <w:szCs w:val="25"/>
-          <w:highlight w:val="white"/>
-          <w:rtl w:val="1"/>
-        </w:rPr>
-        <w:t xml:space="preserve"> </w:t>
-      </w:r>
-      <w:r>
-        <w:rPr>
-          <w:rFonts w:ascii="Vazirmatn" w:cs="Vazirmatn" w:eastAsia="Vazirmatn" w:hAnsi="Vazirmatn"/>
-          <w:color w:val="1d2125"/>
-          <w:sz w:val="25"/>
-          <w:szCs w:val="25"/>
-          <w:highlight w:val="white"/>
-          <w:rtl w:val="1"/>
-        </w:rPr>
-        <w:t xml:space="preserve">جمع</w:t>
-      </w:r>
-      <w:r>
-        <w:rPr>
-          <w:rFonts w:ascii="Vazirmatn" w:cs="Vazirmatn" w:eastAsia="Vazirmatn" w:hAnsi="Vazirmatn"/>
-          <w:color w:val="1d2125"/>
-          <w:sz w:val="25"/>
-          <w:szCs w:val="25"/>
-          <w:highlight w:val="white"/>
-          <w:rtl w:val="1"/>
-        </w:rPr>
-        <w:t xml:space="preserve"> </w:t>
-      </w:r>
-      <w:r>
-        <w:rPr>
-          <w:rFonts w:ascii="Vazirmatn" w:cs="Vazirmatn" w:eastAsia="Vazirmatn" w:hAnsi="Vazirmatn"/>
-          <w:color w:val="1d2125"/>
-          <w:sz w:val="25"/>
-          <w:szCs w:val="25"/>
-          <w:highlight w:val="white"/>
-          <w:rtl w:val="1"/>
-        </w:rPr>
-        <w:t xml:space="preserve">محصول</w:t>
-      </w:r>
-      <w:r>
-        <w:rPr>
-          <w:rFonts w:ascii="Vazirmatn" w:cs="Vazirmatn" w:eastAsia="Vazirmatn" w:hAnsi="Vazirmatn"/>
-          <w:color w:val="1d2125"/>
-          <w:sz w:val="25"/>
-          <w:szCs w:val="25"/>
-          <w:highlight w:val="white"/>
-          <w:rtl w:val="1"/>
-        </w:rPr>
-        <w:t xml:space="preserve"> </w:t>
-      </w:r>
-      <w:r>
-        <w:rPr>
-          <w:rFonts w:ascii="Vazirmatn" w:cs="Vazirmatn" w:eastAsia="Vazirmatn" w:hAnsi="Vazirmatn"/>
-          <w:color w:val="1d2125"/>
-          <w:sz w:val="25"/>
-          <w:szCs w:val="25"/>
-          <w:highlight w:val="white"/>
-          <w:rtl w:val="1"/>
-        </w:rPr>
-        <w:t xml:space="preserve">های</w:t>
-      </w:r>
-      <w:r>
-        <w:rPr>
-          <w:rFonts w:ascii="Vazirmatn" w:cs="Vazirmatn" w:eastAsia="Vazirmatn" w:hAnsi="Vazirmatn"/>
-          <w:color w:val="1d2125"/>
-          <w:sz w:val="25"/>
-          <w:szCs w:val="25"/>
-          <w:highlight w:val="white"/>
-          <w:rtl w:val="1"/>
-        </w:rPr>
-        <w:t xml:space="preserve"> ۵ </w:t>
-      </w:r>
-      <w:r>
-        <w:rPr>
-          <w:rFonts w:ascii="Vazirmatn" w:cs="Vazirmatn" w:eastAsia="Vazirmatn" w:hAnsi="Vazirmatn"/>
-          <w:color w:val="1d2125"/>
-          <w:sz w:val="25"/>
-          <w:szCs w:val="25"/>
-          <w:highlight w:val="white"/>
-          <w:rtl w:val="1"/>
-        </w:rPr>
-        <w:t xml:space="preserve">و</w:t>
-      </w:r>
-      <w:r>
-        <w:rPr>
-          <w:rFonts w:ascii="Vazirmatn" w:cs="Vazirmatn" w:eastAsia="Vazirmatn" w:hAnsi="Vazirmatn"/>
-          <w:color w:val="1d2125"/>
-          <w:sz w:val="25"/>
-          <w:szCs w:val="25"/>
-          <w:highlight w:val="white"/>
-          <w:rtl w:val="1"/>
-        </w:rPr>
-        <w:t xml:space="preserve"> ۶ </w:t>
-      </w:r>
-      <w:r>
-        <w:rPr>
-          <w:rFonts w:ascii="Vazirmatn" w:cs="Vazirmatn" w:eastAsia="Vazirmatn" w:hAnsi="Vazirmatn"/>
-          <w:color w:val="1d2125"/>
-          <w:sz w:val="25"/>
-          <w:szCs w:val="25"/>
-          <w:highlight w:val="white"/>
-          <w:rtl w:val="1"/>
-        </w:rPr>
-        <w:t xml:space="preserve">با</w:t>
-      </w:r>
-      <w:r>
-        <w:rPr>
-          <w:rFonts w:ascii="Vazirmatn" w:cs="Vazirmatn" w:eastAsia="Vazirmatn" w:hAnsi="Vazirmatn"/>
-          <w:color w:val="1d2125"/>
-          <w:sz w:val="25"/>
-          <w:szCs w:val="25"/>
-          <w:highlight w:val="white"/>
-          <w:rtl w:val="1"/>
-        </w:rPr>
-        <w:t xml:space="preserve"> </w:t>
-      </w:r>
-      <w:r>
-        <w:rPr>
-          <w:rFonts w:ascii="Vazirmatn" w:cs="Vazirmatn" w:eastAsia="Vazirmatn" w:hAnsi="Vazirmatn"/>
-          <w:color w:val="1d2125"/>
-          <w:sz w:val="25"/>
-          <w:szCs w:val="25"/>
-          <w:highlight w:val="white"/>
-          <w:rtl w:val="1"/>
-        </w:rPr>
-        <w:t xml:space="preserve">ضریب</w:t>
-      </w:r>
-      <w:r>
-        <w:rPr>
-          <w:rFonts w:ascii="Vazirmatn" w:cs="Vazirmatn" w:eastAsia="Vazirmatn" w:hAnsi="Vazirmatn"/>
-          <w:color w:val="1d2125"/>
-          <w:sz w:val="25"/>
-          <w:szCs w:val="25"/>
-          <w:highlight w:val="white"/>
-          <w:rtl w:val="1"/>
-        </w:rPr>
-        <w:t xml:space="preserve"> </w:t>
-      </w:r>
-      <w:r>
-        <w:rPr>
-          <w:rFonts w:ascii="Vazirmatn" w:cs="Vazirmatn" w:eastAsia="Vazirmatn" w:hAnsi="Vazirmatn"/>
-          <w:color w:val="1d2125"/>
-          <w:sz w:val="25"/>
-          <w:szCs w:val="25"/>
-          <w:highlight w:val="white"/>
-          <w:rtl w:val="1"/>
-        </w:rPr>
-        <w:t xml:space="preserve">های</w:t>
-      </w:r>
-      <w:r>
-        <w:rPr>
-          <w:rFonts w:ascii="Vazirmatn" w:cs="Vazirmatn" w:eastAsia="Vazirmatn" w:hAnsi="Vazirmatn"/>
-          <w:color w:val="1d2125"/>
-          <w:sz w:val="25"/>
-          <w:szCs w:val="25"/>
-          <w:highlight w:val="white"/>
-          <w:rtl w:val="1"/>
-        </w:rPr>
-        <w:t xml:space="preserve"> </w:t>
-      </w:r>
-      <w:r>
-        <w:rPr>
-          <w:rFonts w:ascii="Vazirmatn" w:cs="Vazirmatn" w:eastAsia="Vazirmatn" w:hAnsi="Vazirmatn"/>
-          <w:color w:val="1d2125"/>
-          <w:sz w:val="25"/>
-          <w:szCs w:val="25"/>
-          <w:highlight w:val="white"/>
-          <w:rtl w:val="1"/>
-        </w:rPr>
-        <w:t xml:space="preserve">خود</w:t>
-      </w:r>
-      <w:r>
-        <w:rPr>
-          <w:rFonts w:ascii="Vazirmatn" w:cs="Vazirmatn" w:eastAsia="Vazirmatn" w:hAnsi="Vazirmatn"/>
-          <w:color w:val="1d2125"/>
-          <w:sz w:val="25"/>
-          <w:szCs w:val="25"/>
-          <w:highlight w:val="white"/>
-          <w:rtl w:val="1"/>
-        </w:rPr>
-        <w:t xml:space="preserve">. </w:t>
-      </w:r>
-    </w:p>
-    <w:p>
-      <w:pPr>
-        <w:shd w:fill="ffffff" w:val="clear"/>
-        <w:bidi w:val="1"/>
-        <w:spacing w:after="0" w:lineRule="auto"/>
-        <w:ind w:right="-561.2598425196836" w:firstLine="0"/>
-        <w:jc w:val="left"/>
-        <w:rPr>
-          <w:rFonts w:ascii="Vazirmatn" w:cs="Vazirmatn" w:eastAsia="Vazirmatn" w:hAnsi="Vazirmatn"/>
-          <w:color w:val="1d2125"/>
-          <w:sz w:val="25"/>
-          <w:szCs w:val="25"/>
-          <w:highlight w:val="white"/>
-        </w:rPr>
-      </w:pPr>
-      <w:r>
-        <w:rPr>
-          <w:rFonts w:ascii="Vazirmatn" w:cs="Vazirmatn" w:eastAsia="Vazirmatn" w:hAnsi="Vazirmatn"/>
-          <w:color w:val="1d2125"/>
-          <w:sz w:val="25"/>
-          <w:szCs w:val="25"/>
-          <w:highlight w:val="white"/>
-          <w:rtl w:val="1"/>
-        </w:rPr>
-        <w:t xml:space="preserve">فروخته</w:t>
-      </w:r>
-      <w:r>
-        <w:rPr>
-          <w:rFonts w:ascii="Vazirmatn" w:cs="Vazirmatn" w:eastAsia="Vazirmatn" w:hAnsi="Vazirmatn"/>
-          <w:color w:val="1d2125"/>
-          <w:sz w:val="25"/>
-          <w:szCs w:val="25"/>
-          <w:highlight w:val="white"/>
-          <w:rtl w:val="1"/>
-        </w:rPr>
-        <w:t xml:space="preserve"> </w:t>
-      </w:r>
-      <w:r>
-        <w:rPr>
-          <w:rFonts w:ascii="Vazirmatn" w:cs="Vazirmatn" w:eastAsia="Vazirmatn" w:hAnsi="Vazirmatn"/>
-          <w:color w:val="1d2125"/>
-          <w:sz w:val="25"/>
-          <w:szCs w:val="25"/>
-          <w:highlight w:val="white"/>
-          <w:rtl w:val="1"/>
-        </w:rPr>
-        <w:t xml:space="preserve">شده</w:t>
-      </w:r>
-      <w:r>
-        <w:rPr>
-          <w:rFonts w:ascii="Vazirmatn" w:cs="Vazirmatn" w:eastAsia="Vazirmatn" w:hAnsi="Vazirmatn"/>
-          <w:color w:val="1d2125"/>
-          <w:sz w:val="25"/>
-          <w:szCs w:val="25"/>
-          <w:highlight w:val="white"/>
-          <w:rtl w:val="1"/>
-        </w:rPr>
-        <w:t xml:space="preserve"> </w:t>
-      </w:r>
-      <w:r>
-        <w:rPr>
-          <w:rFonts w:ascii="Vazirmatn" w:cs="Vazirmatn" w:eastAsia="Vazirmatn" w:hAnsi="Vazirmatn"/>
-          <w:color w:val="1d2125"/>
-          <w:sz w:val="25"/>
-          <w:szCs w:val="25"/>
-          <w:highlight w:val="white"/>
-          <w:rtl w:val="1"/>
-        </w:rPr>
-        <w:t xml:space="preserve">ها</w:t>
-      </w:r>
-      <w:r>
-        <w:rPr>
-          <w:rFonts w:ascii="Vazirmatn" w:cs="Vazirmatn" w:eastAsia="Vazirmatn" w:hAnsi="Vazirmatn"/>
-          <w:color w:val="1d2125"/>
-          <w:sz w:val="25"/>
-          <w:szCs w:val="25"/>
-          <w:highlight w:val="white"/>
-          <w:rtl w:val="1"/>
-        </w:rPr>
-        <w:t xml:space="preserve"> +</w:t>
-      </w:r>
-      <w:r>
-        <w:rPr>
-          <w:rFonts w:ascii="Vazirmatn" w:cs="Vazirmatn" w:eastAsia="Vazirmatn" w:hAnsi="Vazirmatn"/>
-          <w:color w:val="1d2125"/>
-          <w:sz w:val="25"/>
-          <w:szCs w:val="25"/>
-          <w:highlight w:val="white"/>
-          <w:rtl w:val="1"/>
-        </w:rPr>
-        <w:t xml:space="preserve">اضافه</w:t>
-      </w:r>
-      <w:r>
-        <w:rPr>
-          <w:rFonts w:ascii="Vazirmatn" w:cs="Vazirmatn" w:eastAsia="Vazirmatn" w:hAnsi="Vazirmatn"/>
-          <w:color w:val="1d2125"/>
-          <w:sz w:val="25"/>
-          <w:szCs w:val="25"/>
-          <w:highlight w:val="white"/>
-          <w:rtl w:val="1"/>
-        </w:rPr>
-        <w:t xml:space="preserve"> </w:t>
-      </w:r>
-      <w:r>
-        <w:rPr>
-          <w:rFonts w:ascii="Vazirmatn" w:cs="Vazirmatn" w:eastAsia="Vazirmatn" w:hAnsi="Vazirmatn"/>
-          <w:color w:val="1d2125"/>
-          <w:sz w:val="25"/>
-          <w:szCs w:val="25"/>
-          <w:highlight w:val="white"/>
-          <w:rtl w:val="1"/>
-        </w:rPr>
-        <w:t xml:space="preserve">ها</w:t>
       </w:r>
     </w:p>
     <w:p>
@@ -6326,7 +6101,28 @@
       </w:pPr>
       <m:oMath>
         <m:sSub>
+          <m:sSubPr>
+            <m:ctrlPr>
+              <w:rPr>
+                <w:rFonts w:ascii="Vazirmatn" w:cs="Vazirmatn" w:eastAsia="Vazirmatn" w:hAnsi="Vazirmatn"/>
+                <w:color w:val="1d2125"/>
+                <w:sz w:val="25"/>
+                <w:szCs w:val="25"/>
+                <w:highlight w:val="white"/>
+              </w:rPr>
+            </m:ctrlPr>
+          </m:sSubPr>
           <m:e>
+            <m:r>
+              <w:rPr>
+                <w:rFonts w:ascii="Vazirmatn" w:cs="Vazirmatn" w:eastAsia="Vazirmatn" w:hAnsi="Vazirmatn"/>
+                <w:color w:val="1d2125"/>
+                <w:sz w:val="25"/>
+                <w:szCs w:val="25"/>
+                <w:highlight w:val="white"/>
+              </w:rPr>
+              <m:t xml:space="preserve">0.8* </m:t>
+            </m:r>
             <m:sSub>
               <m:sSubPr>
                 <m:ctrlPr>
@@ -6375,7 +6171,7 @@
             <w:szCs w:val="25"/>
             <w:highlight w:val="white"/>
           </w:rPr>
-          <m:t xml:space="preserve">=0.8*</m:t>
+          <m:t xml:space="preserve">=</m:t>
         </m:r>
         <m:sSub>
           <m:sSubPr>
@@ -6469,7 +6265,270 @@
             <w:szCs w:val="25"/>
             <w:highlight w:val="white"/>
           </w:rPr>
-          <m:t xml:space="preserve">)+0.3*(</m:t>
+          <m:t xml:space="preserve">)</m:t>
+        </m:r>
+      </m:oMath>
+      <w:r>
+        <w:rPr>
+          <w:rtl w:val="0"/>
+        </w:rPr>
+      </w:r>
+    </w:p>
+    <w:p>
+      <w:pPr>
+        <w:shd w:fill="ffffff" w:val="clear"/>
+        <w:spacing w:after="0" w:lineRule="auto"/>
+        <w:ind w:right="-561.2598425196836" w:firstLine="0"/>
+        <w:jc w:val="left"/>
+        <w:rPr>
+          <w:rFonts w:ascii="Vazirmatn" w:cs="Vazirmatn" w:eastAsia="Vazirmatn" w:hAnsi="Vazirmatn"/>
+          <w:color w:val="1d2125"/>
+          <w:sz w:val="25"/>
+          <w:szCs w:val="25"/>
+          <w:highlight w:val="white"/>
+        </w:rPr>
+      </w:pPr>
+      <w:r>
+        <w:rPr>
+          <w:rtl w:val="0"/>
+        </w:rPr>
+      </w:r>
+    </w:p>
+    <w:p>
+      <w:pPr>
+        <w:shd w:fill="ffffff" w:val="clear"/>
+        <w:bidi w:val="1"/>
+        <w:spacing w:after="0" w:lineRule="auto"/>
+        <w:ind w:right="-561.2598425196836" w:firstLine="0"/>
+        <w:jc w:val="left"/>
+        <w:rPr>
+          <w:rFonts w:ascii="Vazirmatn" w:cs="Vazirmatn" w:eastAsia="Vazirmatn" w:hAnsi="Vazirmatn"/>
+          <w:color w:val="1d2125"/>
+          <w:sz w:val="25"/>
+          <w:szCs w:val="25"/>
+          <w:highlight w:val="white"/>
+        </w:rPr>
+      </w:pPr>
+      <w:r>
+        <w:rPr>
+          <w:rFonts w:ascii="Vazirmatn" w:cs="Vazirmatn" w:eastAsia="Vazirmatn" w:hAnsi="Vazirmatn"/>
+          <w:color w:val="1d2125"/>
+          <w:sz w:val="25"/>
+          <w:szCs w:val="25"/>
+          <w:highlight w:val="white"/>
+          <w:rtl w:val="1"/>
+        </w:rPr>
+        <w:t xml:space="preserve">همچنین</w:t>
+      </w:r>
+      <w:r>
+        <w:rPr>
+          <w:rFonts w:ascii="Vazirmatn" w:cs="Vazirmatn" w:eastAsia="Vazirmatn" w:hAnsi="Vazirmatn"/>
+          <w:color w:val="1d2125"/>
+          <w:sz w:val="25"/>
+          <w:szCs w:val="25"/>
+          <w:highlight w:val="white"/>
+          <w:rtl w:val="1"/>
+        </w:rPr>
+        <w:t xml:space="preserve"> </w:t>
+      </w:r>
+      <w:r>
+        <w:rPr>
+          <w:rFonts w:ascii="Vazirmatn" w:cs="Vazirmatn" w:eastAsia="Vazirmatn" w:hAnsi="Vazirmatn"/>
+          <w:color w:val="1d2125"/>
+          <w:sz w:val="25"/>
+          <w:szCs w:val="25"/>
+          <w:highlight w:val="white"/>
+          <w:rtl w:val="1"/>
+        </w:rPr>
+        <w:t xml:space="preserve">برای</w:t>
+      </w:r>
+      <w:r>
+        <w:rPr>
+          <w:rFonts w:ascii="Vazirmatn" w:cs="Vazirmatn" w:eastAsia="Vazirmatn" w:hAnsi="Vazirmatn"/>
+          <w:color w:val="1d2125"/>
+          <w:sz w:val="25"/>
+          <w:szCs w:val="25"/>
+          <w:highlight w:val="white"/>
+          <w:rtl w:val="1"/>
+        </w:rPr>
+        <w:t xml:space="preserve"> </w:t>
+      </w:r>
+      <w:r>
+        <w:rPr>
+          <w:rFonts w:ascii="Vazirmatn" w:cs="Vazirmatn" w:eastAsia="Vazirmatn" w:hAnsi="Vazirmatn"/>
+          <w:color w:val="1d2125"/>
+          <w:sz w:val="25"/>
+          <w:szCs w:val="25"/>
+          <w:highlight w:val="white"/>
+          <w:rtl w:val="1"/>
+        </w:rPr>
+        <w:t xml:space="preserve">محصول</w:t>
+      </w:r>
+      <w:r>
+        <w:rPr>
+          <w:rFonts w:ascii="Vazirmatn" w:cs="Vazirmatn" w:eastAsia="Vazirmatn" w:hAnsi="Vazirmatn"/>
+          <w:color w:val="1d2125"/>
+          <w:sz w:val="25"/>
+          <w:szCs w:val="25"/>
+          <w:highlight w:val="white"/>
+          <w:rtl w:val="1"/>
+        </w:rPr>
+        <w:t xml:space="preserve"> ۶ </w:t>
+      </w:r>
+      <w:r>
+        <w:rPr>
+          <w:rFonts w:ascii="Vazirmatn" w:cs="Vazirmatn" w:eastAsia="Vazirmatn" w:hAnsi="Vazirmatn"/>
+          <w:color w:val="1d2125"/>
+          <w:sz w:val="25"/>
+          <w:szCs w:val="25"/>
+          <w:highlight w:val="white"/>
+          <w:rtl w:val="1"/>
+        </w:rPr>
+        <w:t xml:space="preserve">هم</w:t>
+      </w:r>
+      <w:r>
+        <w:rPr>
+          <w:rFonts w:ascii="Vazirmatn" w:cs="Vazirmatn" w:eastAsia="Vazirmatn" w:hAnsi="Vazirmatn"/>
+          <w:color w:val="1d2125"/>
+          <w:sz w:val="25"/>
+          <w:szCs w:val="25"/>
+          <w:highlight w:val="white"/>
+          <w:rtl w:val="1"/>
+        </w:rPr>
+        <w:t xml:space="preserve"> </w:t>
+      </w:r>
+      <w:r>
+        <w:rPr>
+          <w:rFonts w:ascii="Vazirmatn" w:cs="Vazirmatn" w:eastAsia="Vazirmatn" w:hAnsi="Vazirmatn"/>
+          <w:color w:val="1d2125"/>
+          <w:sz w:val="25"/>
+          <w:szCs w:val="25"/>
+          <w:highlight w:val="white"/>
+          <w:rtl w:val="1"/>
+        </w:rPr>
+        <w:t xml:space="preserve">همین</w:t>
+      </w:r>
+      <w:r>
+        <w:rPr>
+          <w:rFonts w:ascii="Vazirmatn" w:cs="Vazirmatn" w:eastAsia="Vazirmatn" w:hAnsi="Vazirmatn"/>
+          <w:color w:val="1d2125"/>
+          <w:sz w:val="25"/>
+          <w:szCs w:val="25"/>
+          <w:highlight w:val="white"/>
+          <w:rtl w:val="1"/>
+        </w:rPr>
+        <w:t xml:space="preserve"> </w:t>
+      </w:r>
+      <w:r>
+        <w:rPr>
+          <w:rFonts w:ascii="Vazirmatn" w:cs="Vazirmatn" w:eastAsia="Vazirmatn" w:hAnsi="Vazirmatn"/>
+          <w:color w:val="1d2125"/>
+          <w:sz w:val="25"/>
+          <w:szCs w:val="25"/>
+          <w:highlight w:val="white"/>
+          <w:rtl w:val="1"/>
+        </w:rPr>
+        <w:t xml:space="preserve">است</w:t>
+      </w:r>
+      <w:r>
+        <w:rPr>
+          <w:rFonts w:ascii="Vazirmatn" w:cs="Vazirmatn" w:eastAsia="Vazirmatn" w:hAnsi="Vazirmatn"/>
+          <w:color w:val="1d2125"/>
+          <w:sz w:val="25"/>
+          <w:szCs w:val="25"/>
+          <w:highlight w:val="white"/>
+          <w:rtl w:val="1"/>
+        </w:rPr>
+        <w:t xml:space="preserve"> .</w:t>
+      </w:r>
+    </w:p>
+    <w:p>
+      <w:pPr>
+        <w:shd w:fill="ffffff" w:val="clear"/>
+        <w:spacing w:after="0" w:lineRule="auto"/>
+        <w:ind w:right="-561.2598425196836" w:firstLine="0"/>
+        <w:jc w:val="left"/>
+        <w:rPr>
+          <w:rFonts w:ascii="Vazirmatn" w:cs="Vazirmatn" w:eastAsia="Vazirmatn" w:hAnsi="Vazirmatn"/>
+          <w:color w:val="1d2125"/>
+          <w:sz w:val="25"/>
+          <w:szCs w:val="25"/>
+          <w:highlight w:val="white"/>
+        </w:rPr>
+      </w:pPr>
+      <m:oMath>
+        <m:sSub>
+          <m:sSubPr>
+            <m:ctrlPr>
+              <w:rPr>
+                <w:rFonts w:ascii="Vazirmatn" w:cs="Vazirmatn" w:eastAsia="Vazirmatn" w:hAnsi="Vazirmatn"/>
+                <w:color w:val="1d2125"/>
+                <w:sz w:val="25"/>
+                <w:szCs w:val="25"/>
+                <w:highlight w:val="white"/>
+              </w:rPr>
+            </m:ctrlPr>
+          </m:sSubPr>
+          <m:e>
+            <m:r>
+              <w:rPr>
+                <w:rFonts w:ascii="Vazirmatn" w:cs="Vazirmatn" w:eastAsia="Vazirmatn" w:hAnsi="Vazirmatn"/>
+                <w:color w:val="1d2125"/>
+                <w:sz w:val="25"/>
+                <w:szCs w:val="25"/>
+                <w:highlight w:val="white"/>
+              </w:rPr>
+              <m:t xml:space="preserve">0.3* </m:t>
+            </m:r>
+            <m:sSub>
+              <m:sSubPr>
+                <m:ctrlPr>
+                  <w:rPr>
+                    <w:rFonts w:ascii="Vazirmatn" w:cs="Vazirmatn" w:eastAsia="Vazirmatn" w:hAnsi="Vazirmatn"/>
+                    <w:color w:val="1d2125"/>
+                    <w:sz w:val="25"/>
+                    <w:szCs w:val="25"/>
+                    <w:highlight w:val="white"/>
+                  </w:rPr>
+                </m:ctrlPr>
+              </m:sSubPr>
+              <m:e>
+                <m:r>
+                  <w:rPr>
+                    <w:rFonts w:ascii="Vazirmatn" w:cs="Vazirmatn" w:eastAsia="Vazirmatn" w:hAnsi="Vazirmatn"/>
+                    <w:color w:val="1d2125"/>
+                    <w:sz w:val="25"/>
+                    <w:szCs w:val="25"/>
+                    <w:highlight w:val="white"/>
+                  </w:rPr>
+                  <m:t xml:space="preserve">z</m:t>
+                </m:r>
+              </m:e>
+              <m:sub>
+                <m:r>
+                  <w:rPr>
+                    <w:rFonts w:ascii="Vazirmatn" w:cs="Vazirmatn" w:eastAsia="Vazirmatn" w:hAnsi="Vazirmatn"/>
+                    <w:color w:val="1d2125"/>
+                    <w:sz w:val="25"/>
+                    <w:szCs w:val="25"/>
+                    <w:highlight w:val="white"/>
+                  </w:rPr>
+                  <m:t xml:space="preserve">2</m:t>
+                </m:r>
+              </m:sub>
+            </m:sSub>
+          </m:e>
+          <m:sub/>
+        </m:sSub>
+        <m:r>
+          <w:rPr>
+            <w:rFonts w:ascii="Vazirmatn" w:cs="Vazirmatn" w:eastAsia="Vazirmatn" w:hAnsi="Vazirmatn"/>
+            <w:color w:val="1d2125"/>
+            <w:sz w:val="25"/>
+            <w:szCs w:val="25"/>
+            <w:highlight w:val="white"/>
+          </w:rPr>
+          <m:t xml:space="preserve">=</m:t>
         </m:r>
         <m:sSub>
           <m:sSubPr>
@@ -6492,7 +6551,7 @@
                 <w:szCs w:val="25"/>
                 <w:highlight w:val="white"/>
               </w:rPr>
-              <m:t xml:space="preserve">y</m:t>
+              <m:t xml:space="preserve">(y</m:t>
             </m:r>
           </m:e>
           <m:sub>
@@ -6566,66 +6625,6 @@
           <m:t xml:space="preserve">)</m:t>
         </m:r>
       </m:oMath>
-      <w:r>
-        <w:rPr>
-          <w:rtl w:val="0"/>
-        </w:rPr>
-      </w:r>
-    </w:p>
-    <w:p>
-      <w:pPr>
-        <w:shd w:fill="ffffff" w:val="clear"/>
-        <w:spacing w:after="0" w:lineRule="auto"/>
-        <w:ind w:right="-561.2598425196836" w:firstLine="0"/>
-        <w:jc w:val="left"/>
-        <w:rPr>
-          <w:rFonts w:ascii="Vazirmatn" w:cs="Vazirmatn" w:eastAsia="Vazirmatn" w:hAnsi="Vazirmatn"/>
-          <w:color w:val="1d2125"/>
-          <w:sz w:val="25"/>
-          <w:szCs w:val="25"/>
-          <w:highlight w:val="white"/>
-        </w:rPr>
-      </w:pPr>
-      <w:r>
-        <w:rPr>
-          <w:rtl w:val="0"/>
-        </w:rPr>
-      </w:r>
-    </w:p>
-    <w:p>
-      <w:pPr>
-        <w:shd w:fill="ffffff" w:val="clear"/>
-        <w:spacing w:after="0" w:lineRule="auto"/>
-        <w:ind w:right="-561.2598425196836" w:firstLine="0"/>
-        <w:jc w:val="left"/>
-        <w:rPr>
-          <w:rFonts w:ascii="Vazirmatn" w:cs="Vazirmatn" w:eastAsia="Vazirmatn" w:hAnsi="Vazirmatn"/>
-          <w:color w:val="1d2125"/>
-          <w:sz w:val="25"/>
-          <w:szCs w:val="25"/>
-          <w:highlight w:val="white"/>
-        </w:rPr>
-      </w:pPr>
-      <w:r>
-        <w:rPr>
-          <w:rtl w:val="0"/>
-        </w:rPr>
-      </w:r>
-    </w:p>
-    <w:p>
-      <w:pPr>
-        <w:shd w:fill="ffffff" w:val="clear"/>
-        <w:spacing w:after="0" w:lineRule="auto"/>
-        <w:ind w:right="-561.2598425196836" w:firstLine="0"/>
-        <w:jc w:val="left"/>
-        <w:rPr>
-          <w:rFonts w:ascii="Vazirmatn" w:cs="Vazirmatn" w:eastAsia="Vazirmatn" w:hAnsi="Vazirmatn"/>
-          <w:color w:val="1d2125"/>
-          <w:sz w:val="25"/>
-          <w:szCs w:val="25"/>
-          <w:highlight w:val="white"/>
-        </w:rPr>
-      </w:pPr>
       <w:r>
         <w:rPr>
           <w:rtl w:val="0"/>
@@ -7430,7 +7429,953 @@
                 <w:szCs w:val="25"/>
                 <w:highlight w:val="white"/>
               </w:rPr>
+              <m:t xml:space="preserve">35*y</m:t>
+            </m:r>
+          </m:e>
+          <m:sub>
+            <m:r>
+              <w:rPr>
+                <w:rFonts w:ascii="Vazirmatn" w:cs="Vazirmatn" w:eastAsia="Vazirmatn" w:hAnsi="Vazirmatn"/>
+                <w:color w:val="1d2125"/>
+                <w:sz w:val="25"/>
+                <w:szCs w:val="25"/>
+                <w:highlight w:val="white"/>
+              </w:rPr>
+              <m:t xml:space="preserve">6</m:t>
+            </m:r>
+          </m:sub>
+        </m:sSub>
+        <m:r>
+          <w:rPr>
+            <w:rFonts w:ascii="Vazirmatn" w:cs="Vazirmatn" w:eastAsia="Vazirmatn" w:hAnsi="Vazirmatn"/>
+            <w:color w:val="1d2125"/>
+            <w:sz w:val="25"/>
+            <w:szCs w:val="25"/>
+            <w:highlight w:val="white"/>
+          </w:rPr>
+          <m:t xml:space="preserve">)-6*x</m:t>
+        </m:r>
+      </m:oMath>
+      <m:oMath>
+        <m:r>
+          <w:rPr>
+            <w:rFonts w:ascii="Vazirmatn" w:cs="Vazirmatn" w:eastAsia="Vazirmatn" w:hAnsi="Vazirmatn"/>
+            <w:color w:val="1d2125"/>
+            <w:sz w:val="25"/>
+            <w:szCs w:val="25"/>
+            <w:highlight w:val="white"/>
+          </w:rPr>
+          <m:t xml:space="preserve">-(4*4*x+4*2*x+2*x+</m:t>
+        </m:r>
+        <m:sSub>
+          <m:sSubPr>
+            <m:ctrlPr>
+              <w:rPr>
+                <w:rFonts w:ascii="Vazirmatn" w:cs="Vazirmatn" w:eastAsia="Vazirmatn" w:hAnsi="Vazirmatn"/>
+                <w:color w:val="1d2125"/>
+                <w:sz w:val="25"/>
+                <w:szCs w:val="25"/>
+                <w:highlight w:val="white"/>
+              </w:rPr>
+            </m:ctrlPr>
+          </m:sSubPr>
+          <m:e>
+            <m:r>
+              <w:rPr>
+                <w:rFonts w:ascii="Vazirmatn" w:cs="Vazirmatn" w:eastAsia="Vazirmatn" w:hAnsi="Vazirmatn"/>
+                <w:color w:val="1d2125"/>
+                <w:sz w:val="25"/>
+                <w:szCs w:val="25"/>
+                <w:highlight w:val="white"/>
+              </w:rPr>
+              <m:t xml:space="preserve">1*z</m:t>
+            </m:r>
+          </m:e>
+          <m:sub>
+            <m:r>
+              <w:rPr>
+                <w:rFonts w:ascii="Vazirmatn" w:cs="Vazirmatn" w:eastAsia="Vazirmatn" w:hAnsi="Vazirmatn"/>
+                <w:color w:val="1d2125"/>
+                <w:sz w:val="25"/>
+                <w:szCs w:val="25"/>
+                <w:highlight w:val="white"/>
+              </w:rPr>
+              <m:t xml:space="preserve">1</m:t>
+            </m:r>
+          </m:sub>
+        </m:sSub>
+        <m:r>
+          <w:rPr>
+            <w:rFonts w:ascii="Vazirmatn" w:cs="Vazirmatn" w:eastAsia="Vazirmatn" w:hAnsi="Vazirmatn"/>
+            <w:color w:val="1d2125"/>
+            <w:sz w:val="25"/>
+            <w:szCs w:val="25"/>
+            <w:highlight w:val="white"/>
+          </w:rPr>
+          <m:t xml:space="preserve">+5*</m:t>
+        </m:r>
+        <m:sSub>
+          <m:sSubPr>
+            <m:ctrlPr>
+              <w:rPr>
+                <w:rFonts w:ascii="Vazirmatn" w:cs="Vazirmatn" w:eastAsia="Vazirmatn" w:hAnsi="Vazirmatn"/>
+                <w:color w:val="1d2125"/>
+                <w:sz w:val="25"/>
+                <w:szCs w:val="25"/>
+                <w:highlight w:val="white"/>
+              </w:rPr>
+            </m:ctrlPr>
+          </m:sSubPr>
+          <m:e>
+            <m:r>
+              <w:rPr>
+                <w:rFonts w:ascii="Vazirmatn" w:cs="Vazirmatn" w:eastAsia="Vazirmatn" w:hAnsi="Vazirmatn"/>
+                <w:color w:val="1d2125"/>
+                <w:sz w:val="25"/>
+                <w:szCs w:val="25"/>
+                <w:highlight w:val="white"/>
+              </w:rPr>
+              <m:t xml:space="preserve">(y</m:t>
+            </m:r>
+          </m:e>
+          <m:sub>
+            <m:r>
+              <w:rPr>
+                <w:rFonts w:ascii="Vazirmatn" w:cs="Vazirmatn" w:eastAsia="Vazirmatn" w:hAnsi="Vazirmatn"/>
+                <w:color w:val="1d2125"/>
+                <w:sz w:val="25"/>
+                <w:szCs w:val="25"/>
+                <w:highlight w:val="white"/>
+              </w:rPr>
+              <m:t xml:space="preserve">5</m:t>
+            </m:r>
+          </m:sub>
+        </m:sSub>
+        <m:r>
+          <w:rPr>
+            <w:rFonts w:ascii="Vazirmatn" w:cs="Vazirmatn" w:eastAsia="Vazirmatn" w:hAnsi="Vazirmatn"/>
+            <w:color w:val="1d2125"/>
+            <w:sz w:val="25"/>
+            <w:szCs w:val="25"/>
+            <w:highlight w:val="white"/>
+          </w:rPr>
+          <m:t xml:space="preserve">+</m:t>
+        </m:r>
+        <m:sSub>
+          <m:sSubPr>
+            <m:ctrlPr>
+              <w:rPr>
+                <w:rFonts w:ascii="Vazirmatn" w:cs="Vazirmatn" w:eastAsia="Vazirmatn" w:hAnsi="Vazirmatn"/>
+                <w:color w:val="1d2125"/>
+                <w:sz w:val="25"/>
+                <w:szCs w:val="25"/>
+                <w:highlight w:val="white"/>
+              </w:rPr>
+            </m:ctrlPr>
+          </m:sSubPr>
+          <m:e>
+            <m:r>
+              <w:rPr>
+                <w:rFonts w:ascii="Vazirmatn" w:cs="Vazirmatn" w:eastAsia="Vazirmatn" w:hAnsi="Vazirmatn"/>
+                <w:color w:val="1d2125"/>
+                <w:sz w:val="25"/>
+                <w:szCs w:val="25"/>
+                <w:highlight w:val="white"/>
+              </w:rPr>
+              <m:t xml:space="preserve">p</m:t>
+            </m:r>
+          </m:e>
+          <m:sub>
+            <m:r>
+              <w:rPr>
+                <w:rFonts w:ascii="Vazirmatn" w:cs="Vazirmatn" w:eastAsia="Vazirmatn" w:hAnsi="Vazirmatn"/>
+                <w:color w:val="1d2125"/>
+                <w:sz w:val="25"/>
+                <w:szCs w:val="25"/>
+                <w:highlight w:val="white"/>
+              </w:rPr>
+              <m:t xml:space="preserve">5</m:t>
+            </m:r>
+          </m:sub>
+        </m:sSub>
+        <m:r>
+          <w:rPr>
+            <w:rFonts w:ascii="Vazirmatn" w:cs="Vazirmatn" w:eastAsia="Vazirmatn" w:hAnsi="Vazirmatn"/>
+            <w:color w:val="1d2125"/>
+            <w:sz w:val="25"/>
+            <w:szCs w:val="25"/>
+            <w:highlight w:val="white"/>
+          </w:rPr>
+          <m:t xml:space="preserve">)+5*(</m:t>
+        </m:r>
+        <m:sSub>
+          <m:sSubPr>
+            <m:ctrlPr>
+              <w:rPr>
+                <w:rFonts w:ascii="Vazirmatn" w:cs="Vazirmatn" w:eastAsia="Vazirmatn" w:hAnsi="Vazirmatn"/>
+                <w:color w:val="1d2125"/>
+                <w:sz w:val="25"/>
+                <w:szCs w:val="25"/>
+                <w:highlight w:val="white"/>
+              </w:rPr>
+            </m:ctrlPr>
+          </m:sSubPr>
+          <m:e>
+            <m:r>
+              <w:rPr>
+                <w:rFonts w:ascii="Vazirmatn" w:cs="Vazirmatn" w:eastAsia="Vazirmatn" w:hAnsi="Vazirmatn"/>
+                <w:color w:val="1d2125"/>
+                <w:sz w:val="25"/>
+                <w:szCs w:val="25"/>
+                <w:highlight w:val="white"/>
+              </w:rPr>
+              <m:t xml:space="preserve">y</m:t>
+            </m:r>
+          </m:e>
+          <m:sub>
+            <m:r>
+              <w:rPr>
+                <w:rFonts w:ascii="Vazirmatn" w:cs="Vazirmatn" w:eastAsia="Vazirmatn" w:hAnsi="Vazirmatn"/>
+                <w:color w:val="1d2125"/>
+                <w:sz w:val="25"/>
+                <w:szCs w:val="25"/>
+                <w:highlight w:val="white"/>
+              </w:rPr>
+              <m:t xml:space="preserve">6</m:t>
+            </m:r>
+          </m:sub>
+        </m:sSub>
+        <m:r>
+          <w:rPr>
+            <w:rFonts w:ascii="Vazirmatn" w:cs="Vazirmatn" w:eastAsia="Vazirmatn" w:hAnsi="Vazirmatn"/>
+            <w:color w:val="1d2125"/>
+            <w:sz w:val="25"/>
+            <w:szCs w:val="25"/>
+            <w:highlight w:val="white"/>
+          </w:rPr>
+          <m:t xml:space="preserve">+</m:t>
+        </m:r>
+        <m:sSub>
+          <m:sSubPr>
+            <m:ctrlPr>
+              <w:rPr>
+                <w:rFonts w:ascii="Vazirmatn" w:cs="Vazirmatn" w:eastAsia="Vazirmatn" w:hAnsi="Vazirmatn"/>
+                <w:color w:val="1d2125"/>
+                <w:sz w:val="25"/>
+                <w:szCs w:val="25"/>
+                <w:highlight w:val="white"/>
+              </w:rPr>
+            </m:ctrlPr>
+          </m:sSubPr>
+          <m:e>
+            <m:r>
+              <w:rPr>
+                <w:rFonts w:ascii="Vazirmatn" w:cs="Vazirmatn" w:eastAsia="Vazirmatn" w:hAnsi="Vazirmatn"/>
+                <w:color w:val="1d2125"/>
+                <w:sz w:val="25"/>
+                <w:szCs w:val="25"/>
+                <w:highlight w:val="white"/>
+              </w:rPr>
+              <m:t xml:space="preserve">p</m:t>
+            </m:r>
+          </m:e>
+          <m:sub>
+            <m:r>
+              <w:rPr>
+                <w:rFonts w:ascii="Vazirmatn" w:cs="Vazirmatn" w:eastAsia="Vazirmatn" w:hAnsi="Vazirmatn"/>
+                <w:color w:val="1d2125"/>
+                <w:sz w:val="25"/>
+                <w:szCs w:val="25"/>
+                <w:highlight w:val="white"/>
+              </w:rPr>
+              <m:t xml:space="preserve">6</m:t>
+            </m:r>
+          </m:sub>
+        </m:sSub>
+        <m:r>
+          <w:rPr>
+            <w:rFonts w:ascii="Vazirmatn" w:cs="Vazirmatn" w:eastAsia="Vazirmatn" w:hAnsi="Vazirmatn"/>
+            <w:color w:val="1d2125"/>
+            <w:sz w:val="25"/>
+            <w:szCs w:val="25"/>
+            <w:highlight w:val="white"/>
+          </w:rPr>
+          <m:t xml:space="preserve">)+4*</m:t>
+        </m:r>
+        <m:sSub>
+          <m:sSubPr>
+            <m:ctrlPr>
+              <w:rPr>
+                <w:rFonts w:ascii="Vazirmatn" w:cs="Vazirmatn" w:eastAsia="Vazirmatn" w:hAnsi="Vazirmatn"/>
+                <w:color w:val="1d2125"/>
+                <w:sz w:val="25"/>
+                <w:szCs w:val="25"/>
+                <w:highlight w:val="white"/>
+              </w:rPr>
+            </m:ctrlPr>
+          </m:sSubPr>
+          <m:e>
+            <m:r>
+              <w:rPr>
+                <w:rFonts w:ascii="Vazirmatn" w:cs="Vazirmatn" w:eastAsia="Vazirmatn" w:hAnsi="Vazirmatn"/>
+                <w:color w:val="1d2125"/>
+                <w:sz w:val="25"/>
+                <w:szCs w:val="25"/>
+                <w:highlight w:val="white"/>
+              </w:rPr>
+              <m:t xml:space="preserve">p</m:t>
+            </m:r>
+          </m:e>
+          <m:sub>
+            <m:r>
+              <w:rPr>
+                <w:rFonts w:ascii="Vazirmatn" w:cs="Vazirmatn" w:eastAsia="Vazirmatn" w:hAnsi="Vazirmatn"/>
+                <w:color w:val="1d2125"/>
+                <w:sz w:val="25"/>
+                <w:szCs w:val="25"/>
+                <w:highlight w:val="white"/>
+              </w:rPr>
+              <m:t xml:space="preserve">5</m:t>
+            </m:r>
+          </m:sub>
+        </m:sSub>
+        <m:r>
+          <w:rPr>
+            <w:rFonts w:ascii="Vazirmatn" w:cs="Vazirmatn" w:eastAsia="Vazirmatn" w:hAnsi="Vazirmatn"/>
+            <w:color w:val="1d2125"/>
+            <w:sz w:val="25"/>
+            <w:szCs w:val="25"/>
+            <w:highlight w:val="white"/>
+          </w:rPr>
+          <m:t xml:space="preserve">+3*</m:t>
+        </m:r>
+        <m:sSub>
+          <m:sSubPr>
+            <m:ctrlPr>
+              <w:rPr>
+                <w:rFonts w:ascii="Vazirmatn" w:cs="Vazirmatn" w:eastAsia="Vazirmatn" w:hAnsi="Vazirmatn"/>
+                <w:color w:val="1d2125"/>
+                <w:sz w:val="25"/>
+                <w:szCs w:val="25"/>
+                <w:highlight w:val="white"/>
+              </w:rPr>
+            </m:ctrlPr>
+          </m:sSubPr>
+          <m:e>
+            <m:r>
+              <w:rPr>
+                <w:rFonts w:ascii="Vazirmatn" w:cs="Vazirmatn" w:eastAsia="Vazirmatn" w:hAnsi="Vazirmatn"/>
+                <w:color w:val="1d2125"/>
+                <w:sz w:val="25"/>
+                <w:szCs w:val="25"/>
+                <w:highlight w:val="white"/>
+              </w:rPr>
+              <m:t xml:space="preserve">p</m:t>
+            </m:r>
+          </m:e>
+          <m:sub>
+            <m:r>
+              <w:rPr>
+                <w:rFonts w:ascii="Vazirmatn" w:cs="Vazirmatn" w:eastAsia="Vazirmatn" w:hAnsi="Vazirmatn"/>
+                <w:color w:val="1d2125"/>
+                <w:sz w:val="25"/>
+                <w:szCs w:val="25"/>
+                <w:highlight w:val="white"/>
+              </w:rPr>
+              <m:t xml:space="preserve">6</m:t>
+            </m:r>
+          </m:sub>
+        </m:sSub>
+        <m:r>
+          <w:rPr>
+            <w:rFonts w:ascii="Vazirmatn" w:cs="Vazirmatn" w:eastAsia="Vazirmatn" w:hAnsi="Vazirmatn"/>
+            <w:color w:val="1d2125"/>
+            <w:sz w:val="25"/>
+            <w:szCs w:val="25"/>
+            <w:highlight w:val="white"/>
+          </w:rPr>
+          <m:t xml:space="preserve">)</m:t>
+        </m:r>
+      </m:oMath>
+      <w:r>
+        <w:rPr>
+          <w:rtl w:val="0"/>
+        </w:rPr>
+      </w:r>
+    </w:p>
+    <w:p>
+      <w:pPr>
+        <w:shd w:fill="ffffff" w:val="clear"/>
+        <w:bidi w:val="1"/>
+        <w:spacing w:after="0" w:lineRule="auto"/>
+        <w:ind w:right="-561.2598425196836" w:firstLine="0"/>
+        <w:jc w:val="left"/>
+        <w:rPr>
+          <w:rFonts w:ascii="Vazirmatn" w:cs="Vazirmatn" w:eastAsia="Vazirmatn" w:hAnsi="Vazirmatn"/>
+          <w:color w:val="1d2125"/>
+          <w:sz w:val="25"/>
+          <w:szCs w:val="25"/>
+          <w:highlight w:val="white"/>
+        </w:rPr>
+      </w:pPr>
+      <w:r>
+        <w:rPr>
+          <w:rFonts w:ascii="Vazirmatn" w:cs="Vazirmatn" w:eastAsia="Vazirmatn" w:hAnsi="Vazirmatn"/>
+          <w:color w:val="1d2125"/>
+          <w:sz w:val="25"/>
+          <w:szCs w:val="25"/>
+          <w:highlight w:val="white"/>
+          <w:rtl w:val="1"/>
+        </w:rPr>
+        <w:t xml:space="preserve">از</w:t>
+      </w:r>
+      <w:r>
+        <w:rPr>
+          <w:rFonts w:ascii="Vazirmatn" w:cs="Vazirmatn" w:eastAsia="Vazirmatn" w:hAnsi="Vazirmatn"/>
+          <w:color w:val="1d2125"/>
+          <w:sz w:val="25"/>
+          <w:szCs w:val="25"/>
+          <w:highlight w:val="white"/>
+          <w:rtl w:val="1"/>
+        </w:rPr>
+        <w:t xml:space="preserve"> </w:t>
+      </w:r>
+      <w:r>
+        <w:rPr>
+          <w:rFonts w:ascii="Vazirmatn" w:cs="Vazirmatn" w:eastAsia="Vazirmatn" w:hAnsi="Vazirmatn"/>
+          <w:color w:val="1d2125"/>
+          <w:sz w:val="25"/>
+          <w:szCs w:val="25"/>
+          <w:highlight w:val="white"/>
+          <w:rtl w:val="1"/>
+        </w:rPr>
+        <w:t xml:space="preserve">آنجایی</w:t>
+      </w:r>
+      <w:r>
+        <w:rPr>
+          <w:rFonts w:ascii="Vazirmatn" w:cs="Vazirmatn" w:eastAsia="Vazirmatn" w:hAnsi="Vazirmatn"/>
+          <w:color w:val="1d2125"/>
+          <w:sz w:val="25"/>
+          <w:szCs w:val="25"/>
+          <w:highlight w:val="white"/>
+          <w:rtl w:val="1"/>
+        </w:rPr>
+        <w:t xml:space="preserve"> </w:t>
+      </w:r>
+      <w:r>
+        <w:rPr>
+          <w:rFonts w:ascii="Vazirmatn" w:cs="Vazirmatn" w:eastAsia="Vazirmatn" w:hAnsi="Vazirmatn"/>
+          <w:color w:val="1d2125"/>
+          <w:sz w:val="25"/>
+          <w:szCs w:val="25"/>
+          <w:highlight w:val="white"/>
+          <w:rtl w:val="1"/>
+        </w:rPr>
+        <w:t xml:space="preserve">که</w:t>
+      </w:r>
+      <w:r>
+        <w:rPr>
+          <w:rFonts w:ascii="Vazirmatn" w:cs="Vazirmatn" w:eastAsia="Vazirmatn" w:hAnsi="Vazirmatn"/>
+          <w:color w:val="1d2125"/>
+          <w:sz w:val="25"/>
+          <w:szCs w:val="25"/>
+          <w:highlight w:val="white"/>
+          <w:rtl w:val="1"/>
+        </w:rPr>
+        <w:t xml:space="preserve"> </w:t>
+      </w:r>
+      <w:r>
+        <w:rPr>
+          <w:rFonts w:ascii="Vazirmatn" w:cs="Vazirmatn" w:eastAsia="Vazirmatn" w:hAnsi="Vazirmatn"/>
+          <w:color w:val="1d2125"/>
+          <w:sz w:val="25"/>
+          <w:szCs w:val="25"/>
+          <w:highlight w:val="white"/>
+          <w:rtl w:val="0"/>
+        </w:rPr>
+        <w:t xml:space="preserve">z</w:t>
+      </w:r>
+      <w:r>
+        <w:rPr>
+          <w:rFonts w:ascii="Vazirmatn" w:cs="Vazirmatn" w:eastAsia="Vazirmatn" w:hAnsi="Vazirmatn"/>
+          <w:color w:val="1d2125"/>
+          <w:sz w:val="25"/>
+          <w:szCs w:val="25"/>
+          <w:highlight w:val="white"/>
+          <w:rtl w:val="1"/>
+        </w:rPr>
+        <w:t xml:space="preserve">1 </w:t>
+      </w:r>
+      <w:r>
+        <w:rPr>
+          <w:rFonts w:ascii="Vazirmatn" w:cs="Vazirmatn" w:eastAsia="Vazirmatn" w:hAnsi="Vazirmatn"/>
+          <w:color w:val="1d2125"/>
+          <w:sz w:val="25"/>
+          <w:szCs w:val="25"/>
+          <w:highlight w:val="white"/>
+          <w:rtl w:val="1"/>
+        </w:rPr>
+        <w:t xml:space="preserve">همان</w:t>
+      </w:r>
+      <w:r>
+        <w:rPr>
+          <w:rFonts w:ascii="Vazirmatn" w:cs="Vazirmatn" w:eastAsia="Vazirmatn" w:hAnsi="Vazirmatn"/>
+          <w:color w:val="1d2125"/>
+          <w:sz w:val="25"/>
+          <w:szCs w:val="25"/>
+          <w:highlight w:val="white"/>
+          <w:rtl w:val="1"/>
+        </w:rPr>
+        <w:t xml:space="preserve"> </w:t>
+      </w:r>
+      <w:r>
+        <w:rPr>
+          <w:rFonts w:ascii="Vazirmatn" w:cs="Vazirmatn" w:eastAsia="Vazirmatn" w:hAnsi="Vazirmatn"/>
+          <w:color w:val="1d2125"/>
+          <w:sz w:val="25"/>
+          <w:szCs w:val="25"/>
+          <w:highlight w:val="white"/>
+          <w:rtl w:val="0"/>
+        </w:rPr>
+        <w:t xml:space="preserve">y</w:t>
+      </w:r>
+      <w:r>
+        <w:rPr>
+          <w:rFonts w:ascii="Vazirmatn" w:cs="Vazirmatn" w:eastAsia="Vazirmatn" w:hAnsi="Vazirmatn"/>
+          <w:color w:val="1d2125"/>
+          <w:sz w:val="25"/>
+          <w:szCs w:val="25"/>
+          <w:highlight w:val="white"/>
+          <w:rtl w:val="1"/>
+        </w:rPr>
+        <w:t xml:space="preserve">4 </w:t>
+      </w:r>
+      <w:r>
+        <w:rPr>
+          <w:rFonts w:ascii="Vazirmatn" w:cs="Vazirmatn" w:eastAsia="Vazirmatn" w:hAnsi="Vazirmatn"/>
+          <w:color w:val="1d2125"/>
+          <w:sz w:val="25"/>
+          <w:szCs w:val="25"/>
+          <w:highlight w:val="white"/>
+          <w:rtl w:val="1"/>
+        </w:rPr>
+        <w:t xml:space="preserve">است</w:t>
+      </w:r>
+      <w:r>
+        <w:rPr>
+          <w:rFonts w:ascii="Vazirmatn" w:cs="Vazirmatn" w:eastAsia="Vazirmatn" w:hAnsi="Vazirmatn"/>
+          <w:color w:val="1d2125"/>
+          <w:sz w:val="25"/>
+          <w:szCs w:val="25"/>
+          <w:highlight w:val="white"/>
+          <w:rtl w:val="1"/>
+        </w:rPr>
+        <w:t xml:space="preserve"> </w:t>
+      </w:r>
+      <w:r>
+        <w:rPr>
+          <w:rFonts w:ascii="Vazirmatn" w:cs="Vazirmatn" w:eastAsia="Vazirmatn" w:hAnsi="Vazirmatn"/>
+          <w:color w:val="1d2125"/>
+          <w:sz w:val="25"/>
+          <w:szCs w:val="25"/>
+          <w:highlight w:val="white"/>
+          <w:rtl w:val="1"/>
+        </w:rPr>
+        <w:t xml:space="preserve">تابع</w:t>
+      </w:r>
+      <w:r>
+        <w:rPr>
+          <w:rFonts w:ascii="Vazirmatn" w:cs="Vazirmatn" w:eastAsia="Vazirmatn" w:hAnsi="Vazirmatn"/>
+          <w:color w:val="1d2125"/>
+          <w:sz w:val="25"/>
+          <w:szCs w:val="25"/>
+          <w:highlight w:val="white"/>
+          <w:rtl w:val="1"/>
+        </w:rPr>
+        <w:t xml:space="preserve"> </w:t>
+      </w:r>
+      <w:r>
+        <w:rPr>
+          <w:rFonts w:ascii="Vazirmatn" w:cs="Vazirmatn" w:eastAsia="Vazirmatn" w:hAnsi="Vazirmatn"/>
+          <w:color w:val="1d2125"/>
+          <w:sz w:val="25"/>
+          <w:szCs w:val="25"/>
+          <w:highlight w:val="white"/>
+          <w:rtl w:val="1"/>
+        </w:rPr>
+        <w:t xml:space="preserve">هدف</w:t>
+      </w:r>
+      <w:r>
+        <w:rPr>
+          <w:rFonts w:ascii="Vazirmatn" w:cs="Vazirmatn" w:eastAsia="Vazirmatn" w:hAnsi="Vazirmatn"/>
+          <w:color w:val="1d2125"/>
+          <w:sz w:val="25"/>
+          <w:szCs w:val="25"/>
+          <w:highlight w:val="white"/>
+          <w:rtl w:val="1"/>
+        </w:rPr>
+        <w:t xml:space="preserve"> </w:t>
+      </w:r>
+      <w:r>
+        <w:rPr>
+          <w:rFonts w:ascii="Vazirmatn" w:cs="Vazirmatn" w:eastAsia="Vazirmatn" w:hAnsi="Vazirmatn"/>
+          <w:color w:val="1d2125"/>
+          <w:sz w:val="25"/>
+          <w:szCs w:val="25"/>
+          <w:highlight w:val="white"/>
+          <w:rtl w:val="1"/>
+        </w:rPr>
+        <w:t xml:space="preserve">را</w:t>
+      </w:r>
+      <w:r>
+        <w:rPr>
+          <w:rFonts w:ascii="Vazirmatn" w:cs="Vazirmatn" w:eastAsia="Vazirmatn" w:hAnsi="Vazirmatn"/>
+          <w:color w:val="1d2125"/>
+          <w:sz w:val="25"/>
+          <w:szCs w:val="25"/>
+          <w:highlight w:val="white"/>
+          <w:rtl w:val="1"/>
+        </w:rPr>
+        <w:t xml:space="preserve"> </w:t>
+      </w:r>
+      <w:r>
+        <w:rPr>
+          <w:rFonts w:ascii="Vazirmatn" w:cs="Vazirmatn" w:eastAsia="Vazirmatn" w:hAnsi="Vazirmatn"/>
+          <w:color w:val="1d2125"/>
+          <w:sz w:val="25"/>
+          <w:szCs w:val="25"/>
+          <w:highlight w:val="white"/>
+          <w:rtl w:val="1"/>
+        </w:rPr>
+        <w:t xml:space="preserve">ساده</w:t>
+      </w:r>
+      <w:r>
+        <w:rPr>
+          <w:rFonts w:ascii="Vazirmatn" w:cs="Vazirmatn" w:eastAsia="Vazirmatn" w:hAnsi="Vazirmatn"/>
+          <w:color w:val="1d2125"/>
+          <w:sz w:val="25"/>
+          <w:szCs w:val="25"/>
+          <w:highlight w:val="white"/>
+          <w:rtl w:val="1"/>
+        </w:rPr>
+        <w:t xml:space="preserve"> </w:t>
+      </w:r>
+      <w:r>
+        <w:rPr>
+          <w:rFonts w:ascii="Vazirmatn" w:cs="Vazirmatn" w:eastAsia="Vazirmatn" w:hAnsi="Vazirmatn"/>
+          <w:color w:val="1d2125"/>
+          <w:sz w:val="25"/>
+          <w:szCs w:val="25"/>
+          <w:highlight w:val="white"/>
+          <w:rtl w:val="1"/>
+        </w:rPr>
+        <w:t xml:space="preserve">میکنیم</w:t>
+      </w:r>
+      <w:r>
+        <w:rPr>
+          <w:rFonts w:ascii="Vazirmatn" w:cs="Vazirmatn" w:eastAsia="Vazirmatn" w:hAnsi="Vazirmatn"/>
+          <w:color w:val="1d2125"/>
+          <w:sz w:val="25"/>
+          <w:szCs w:val="25"/>
+          <w:highlight w:val="white"/>
+          <w:rtl w:val="1"/>
+        </w:rPr>
+        <w:t xml:space="preserve"> .</w:t>
+      </w:r>
+    </w:p>
+    <w:p>
+      <w:pPr>
+        <w:shd w:fill="ffffff" w:val="clear"/>
+        <w:spacing w:after="0" w:lineRule="auto"/>
+        <w:ind w:right="-561.2598425196836" w:firstLine="0"/>
+        <w:jc w:val="left"/>
+        <w:rPr>
+          <w:rFonts w:ascii="Vazirmatn" w:cs="Vazirmatn" w:eastAsia="Vazirmatn" w:hAnsi="Vazirmatn"/>
+          <w:color w:val="1d2125"/>
+          <w:sz w:val="25"/>
+          <w:szCs w:val="25"/>
+          <w:highlight w:val="white"/>
+        </w:rPr>
+      </w:pPr>
+      <w:r>
+        <w:rPr>
+          <w:rFonts w:ascii="Vazirmatn" w:cs="Vazirmatn" w:eastAsia="Vazirmatn" w:hAnsi="Vazirmatn"/>
+          <w:color w:val="1d2125"/>
+          <w:sz w:val="25"/>
+          <w:szCs w:val="25"/>
+          <w:highlight w:val="white"/>
+          <w:rtl w:val="0"/>
+        </w:rPr>
+        <w:t xml:space="preserve">MAX Z=</w:t>
+      </w:r>
+      <m:oMath>
+        <m:r>
+          <w:rPr>
+            <w:rFonts w:ascii="Vazirmatn" w:cs="Vazirmatn" w:eastAsia="Vazirmatn" w:hAnsi="Vazirmatn"/>
+            <w:color w:val="1d2125"/>
+            <w:sz w:val="25"/>
+            <w:szCs w:val="25"/>
+            <w:highlight w:val="white"/>
+          </w:rPr>
+          <m:t xml:space="preserve">(</m:t>
+        </m:r>
+        <m:sSub>
+          <m:sSubPr>
+            <m:ctrlPr>
+              <w:rPr>
+                <w:rFonts w:ascii="Vazirmatn" w:cs="Vazirmatn" w:eastAsia="Vazirmatn" w:hAnsi="Vazirmatn"/>
+                <w:color w:val="1d2125"/>
+                <w:sz w:val="25"/>
+                <w:szCs w:val="25"/>
+                <w:highlight w:val="white"/>
+              </w:rPr>
+            </m:ctrlPr>
+          </m:sSubPr>
+          <m:e>
+            <m:r>
+              <w:rPr>
+                <w:rFonts w:ascii="Vazirmatn" w:cs="Vazirmatn" w:eastAsia="Vazirmatn" w:hAnsi="Vazirmatn"/>
+                <w:color w:val="1d2125"/>
+                <w:sz w:val="25"/>
+                <w:szCs w:val="25"/>
+                <w:highlight w:val="white"/>
+              </w:rPr>
+              <m:t xml:space="preserve">7*y</m:t>
+            </m:r>
+          </m:e>
+          <m:sub>
+            <m:r>
+              <w:rPr>
+                <w:rFonts w:ascii="Vazirmatn" w:cs="Vazirmatn" w:eastAsia="Vazirmatn" w:hAnsi="Vazirmatn"/>
+                <w:color w:val="1d2125"/>
+                <w:sz w:val="25"/>
+                <w:szCs w:val="25"/>
+                <w:highlight w:val="white"/>
+              </w:rPr>
+              <m:t xml:space="preserve">1</m:t>
+            </m:r>
+          </m:sub>
+        </m:sSub>
+        <m:r>
+          <w:rPr>
+            <w:rFonts w:ascii="Vazirmatn" w:cs="Vazirmatn" w:eastAsia="Vazirmatn" w:hAnsi="Vazirmatn"/>
+            <w:color w:val="1d2125"/>
+            <w:sz w:val="25"/>
+            <w:szCs w:val="25"/>
+            <w:highlight w:val="white"/>
+          </w:rPr>
+          <m:t xml:space="preserve">+</m:t>
+        </m:r>
+        <m:sSub>
+          <m:sSubPr>
+            <m:ctrlPr>
+              <w:rPr>
+                <w:rFonts w:ascii="Vazirmatn" w:cs="Vazirmatn" w:eastAsia="Vazirmatn" w:hAnsi="Vazirmatn"/>
+                <w:color w:val="1d2125"/>
+                <w:sz w:val="25"/>
+                <w:szCs w:val="25"/>
+                <w:highlight w:val="white"/>
+              </w:rPr>
+            </m:ctrlPr>
+          </m:sSubPr>
+          <m:e>
+            <m:r>
+              <w:rPr>
+                <w:rFonts w:ascii="Vazirmatn" w:cs="Vazirmatn" w:eastAsia="Vazirmatn" w:hAnsi="Vazirmatn"/>
+                <w:color w:val="1d2125"/>
+                <w:sz w:val="25"/>
+                <w:szCs w:val="25"/>
+                <w:highlight w:val="white"/>
+              </w:rPr>
+              <m:t xml:space="preserve">6*y</m:t>
+            </m:r>
+          </m:e>
+          <m:sub>
+            <m:r>
+              <w:rPr>
+                <w:rFonts w:ascii="Vazirmatn" w:cs="Vazirmatn" w:eastAsia="Vazirmatn" w:hAnsi="Vazirmatn"/>
+                <w:color w:val="1d2125"/>
+                <w:sz w:val="25"/>
+                <w:szCs w:val="25"/>
+                <w:highlight w:val="white"/>
+              </w:rPr>
+              <m:t xml:space="preserve">2</m:t>
+            </m:r>
+          </m:sub>
+        </m:sSub>
+        <m:r>
+          <w:rPr>
+            <w:rFonts w:ascii="Vazirmatn" w:cs="Vazirmatn" w:eastAsia="Vazirmatn" w:hAnsi="Vazirmatn"/>
+            <w:color w:val="1d2125"/>
+            <w:sz w:val="25"/>
+            <w:szCs w:val="25"/>
+            <w:highlight w:val="white"/>
+          </w:rPr>
+          <m:t xml:space="preserve">+</m:t>
+        </m:r>
+        <m:sSub>
+          <m:sSubPr>
+            <m:ctrlPr>
+              <w:rPr>
+                <w:rFonts w:ascii="Vazirmatn" w:cs="Vazirmatn" w:eastAsia="Vazirmatn" w:hAnsi="Vazirmatn"/>
+                <w:color w:val="1d2125"/>
+                <w:sz w:val="25"/>
+                <w:szCs w:val="25"/>
+                <w:highlight w:val="white"/>
+              </w:rPr>
+            </m:ctrlPr>
+          </m:sSubPr>
+          <m:e>
+            <m:r>
+              <w:rPr>
+                <w:rFonts w:ascii="Vazirmatn" w:cs="Vazirmatn" w:eastAsia="Vazirmatn" w:hAnsi="Vazirmatn"/>
+                <w:color w:val="1d2125"/>
+                <w:sz w:val="25"/>
+                <w:szCs w:val="25"/>
+                <w:highlight w:val="white"/>
+              </w:rPr>
+              <m:t xml:space="preserve">4*y</m:t>
+            </m:r>
+          </m:e>
+          <m:sub>
+            <m:r>
+              <w:rPr>
+                <w:rFonts w:ascii="Vazirmatn" w:cs="Vazirmatn" w:eastAsia="Vazirmatn" w:hAnsi="Vazirmatn"/>
+                <w:color w:val="1d2125"/>
+                <w:sz w:val="25"/>
+                <w:szCs w:val="25"/>
+                <w:highlight w:val="white"/>
+              </w:rPr>
+              <m:t xml:space="preserve">3</m:t>
+            </m:r>
+          </m:sub>
+        </m:sSub>
+        <m:r>
+          <w:rPr>
+            <w:rFonts w:ascii="Vazirmatn" w:cs="Vazirmatn" w:eastAsia="Vazirmatn" w:hAnsi="Vazirmatn"/>
+            <w:color w:val="1d2125"/>
+            <w:sz w:val="25"/>
+            <w:szCs w:val="25"/>
+            <w:highlight w:val="white"/>
+          </w:rPr>
+          <m:t xml:space="preserve">+</m:t>
+        </m:r>
+        <m:sSub>
+          <m:sSubPr>
+            <m:ctrlPr>
+              <w:rPr>
+                <w:rFonts w:ascii="Vazirmatn" w:cs="Vazirmatn" w:eastAsia="Vazirmatn" w:hAnsi="Vazirmatn"/>
+                <w:color w:val="1d2125"/>
+                <w:sz w:val="25"/>
+                <w:szCs w:val="25"/>
+                <w:highlight w:val="white"/>
+              </w:rPr>
+            </m:ctrlPr>
+          </m:sSubPr>
+          <m:e>
+            <m:r>
+              <w:rPr>
+                <w:rFonts w:ascii="Vazirmatn" w:cs="Vazirmatn" w:eastAsia="Vazirmatn" w:hAnsi="Vazirmatn"/>
+                <w:color w:val="1d2125"/>
+                <w:sz w:val="25"/>
+                <w:szCs w:val="25"/>
+                <w:highlight w:val="white"/>
+              </w:rPr>
+              <m:t xml:space="preserve">3*y</m:t>
+            </m:r>
+          </m:e>
+          <m:sub>
+            <m:r>
+              <w:rPr>
+                <w:rFonts w:ascii="Vazirmatn" w:cs="Vazirmatn" w:eastAsia="Vazirmatn" w:hAnsi="Vazirmatn"/>
+                <w:color w:val="1d2125"/>
+                <w:sz w:val="25"/>
+                <w:szCs w:val="25"/>
+                <w:highlight w:val="white"/>
+              </w:rPr>
+              <m:t xml:space="preserve">4</m:t>
+            </m:r>
+          </m:sub>
+        </m:sSub>
+        <m:r>
+          <w:rPr>
+            <w:rFonts w:ascii="Vazirmatn" w:cs="Vazirmatn" w:eastAsia="Vazirmatn" w:hAnsi="Vazirmatn"/>
+            <w:color w:val="1d2125"/>
+            <w:sz w:val="25"/>
+            <w:szCs w:val="25"/>
+            <w:highlight w:val="white"/>
+          </w:rPr>
+          <m:t xml:space="preserve">+</m:t>
+        </m:r>
+        <m:sSub>
+          <m:sSubPr>
+            <m:ctrlPr>
+              <w:rPr>
+                <w:rFonts w:ascii="Vazirmatn" w:cs="Vazirmatn" w:eastAsia="Vazirmatn" w:hAnsi="Vazirmatn"/>
+                <w:color w:val="1d2125"/>
+                <w:sz w:val="25"/>
+                <w:szCs w:val="25"/>
+                <w:highlight w:val="white"/>
+              </w:rPr>
+            </m:ctrlPr>
+          </m:sSubPr>
+          <m:e>
+            <m:r>
+              <w:rPr>
+                <w:rFonts w:ascii="Vazirmatn" w:cs="Vazirmatn" w:eastAsia="Vazirmatn" w:hAnsi="Vazirmatn"/>
+                <w:color w:val="1d2125"/>
+                <w:sz w:val="25"/>
+                <w:szCs w:val="25"/>
+                <w:highlight w:val="white"/>
+              </w:rPr>
               <m:t xml:space="preserve">20*y</m:t>
+            </m:r>
+          </m:e>
+          <m:sub>
+            <m:r>
+              <w:rPr>
+                <w:rFonts w:ascii="Vazirmatn" w:cs="Vazirmatn" w:eastAsia="Vazirmatn" w:hAnsi="Vazirmatn"/>
+                <w:color w:val="1d2125"/>
+                <w:sz w:val="25"/>
+                <w:szCs w:val="25"/>
+                <w:highlight w:val="white"/>
+              </w:rPr>
+              <m:t xml:space="preserve">5</m:t>
+            </m:r>
+          </m:sub>
+        </m:sSub>
+        <m:r>
+          <w:rPr>
+            <w:rFonts w:ascii="Vazirmatn" w:cs="Vazirmatn" w:eastAsia="Vazirmatn" w:hAnsi="Vazirmatn"/>
+            <w:color w:val="1d2125"/>
+            <w:sz w:val="25"/>
+            <w:szCs w:val="25"/>
+            <w:highlight w:val="white"/>
+          </w:rPr>
+          <m:t xml:space="preserve">+</m:t>
+        </m:r>
+        <m:sSub>
+          <m:sSubPr>
+            <m:ctrlPr>
+              <w:rPr>
+                <w:rFonts w:ascii="Vazirmatn" w:cs="Vazirmatn" w:eastAsia="Vazirmatn" w:hAnsi="Vazirmatn"/>
+                <w:color w:val="1d2125"/>
+                <w:sz w:val="25"/>
+                <w:szCs w:val="25"/>
+                <w:highlight w:val="white"/>
+              </w:rPr>
+            </m:ctrlPr>
+          </m:sSubPr>
+          <m:e>
+            <m:r>
+              <w:rPr>
+                <w:rFonts w:ascii="Vazirmatn" w:cs="Vazirmatn" w:eastAsia="Vazirmatn" w:hAnsi="Vazirmatn"/>
+                <w:color w:val="1d2125"/>
+                <w:sz w:val="25"/>
+                <w:szCs w:val="25"/>
+                <w:highlight w:val="white"/>
+              </w:rPr>
+              <m:t xml:space="preserve">35*y</m:t>
             </m:r>
           </m:e>
           <m:sub>
@@ -7466,7 +8411,7 @@
             <w:szCs w:val="25"/>
             <w:highlight w:val="white"/>
           </w:rPr>
-          <m:t xml:space="preserve">-(4*4*x+4*2*x+2*x+</m:t>
+          <m:t xml:space="preserve">-(32*x+</m:t>
         </m:r>
         <m:sSub>
           <m:sSubPr>
@@ -7489,7 +8434,7 @@
                 <w:szCs w:val="25"/>
                 <w:highlight w:val="white"/>
               </w:rPr>
-              <m:t xml:space="preserve">1*z</m:t>
+              <m:t xml:space="preserve">1*y</m:t>
             </m:r>
           </m:e>
           <m:sub>
@@ -7501,7 +8446,7 @@
                 <w:szCs w:val="25"/>
                 <w:highlight w:val="white"/>
               </w:rPr>
-              <m:t xml:space="preserve">1</m:t>
+              <m:t xml:space="preserve">4</m:t>
             </m:r>
           </m:sub>
         </m:sSub>
@@ -7513,7 +8458,7 @@
             <w:szCs w:val="25"/>
             <w:highlight w:val="white"/>
           </w:rPr>
-          <m:t xml:space="preserve">+5*(</m:t>
+          <m:t xml:space="preserve">+5*</m:t>
         </m:r>
         <m:sSub>
           <m:sSubPr>
@@ -7795,293 +8740,13 @@
             <w:szCs w:val="25"/>
             <w:highlight w:val="white"/>
           </w:rPr>
-          <m:t xml:space="preserve">)</m:t>
+          <m:t xml:space="preserve">)=</m:t>
         </m:r>
       </m:oMath>
       <w:r>
         <w:rPr>
           <w:rtl w:val="0"/>
         </w:rPr>
-      </w:r>
-    </w:p>
-    <w:p>
-      <w:pPr>
-        <w:shd w:fill="ffffff" w:val="clear"/>
-        <w:bidi w:val="1"/>
-        <w:spacing w:after="0" w:lineRule="auto"/>
-        <w:ind w:right="-561.2598425196836" w:firstLine="0"/>
-        <w:jc w:val="left"/>
-        <w:rPr>
-          <w:rFonts w:ascii="Vazirmatn" w:cs="Vazirmatn" w:eastAsia="Vazirmatn" w:hAnsi="Vazirmatn"/>
-          <w:color w:val="1d2125"/>
-          <w:sz w:val="25"/>
-          <w:szCs w:val="25"/>
-          <w:highlight w:val="white"/>
-        </w:rPr>
-      </w:pPr>
-      <w:r>
-        <w:rPr>
-          <w:rFonts w:ascii="Vazirmatn" w:cs="Vazirmatn" w:eastAsia="Vazirmatn" w:hAnsi="Vazirmatn"/>
-          <w:color w:val="1d2125"/>
-          <w:sz w:val="25"/>
-          <w:szCs w:val="25"/>
-          <w:highlight w:val="white"/>
-          <w:rtl w:val="1"/>
-        </w:rPr>
-        <w:t xml:space="preserve">از</w:t>
-      </w:r>
-      <w:r>
-        <w:rPr>
-          <w:rFonts w:ascii="Vazirmatn" w:cs="Vazirmatn" w:eastAsia="Vazirmatn" w:hAnsi="Vazirmatn"/>
-          <w:color w:val="1d2125"/>
-          <w:sz w:val="25"/>
-          <w:szCs w:val="25"/>
-          <w:highlight w:val="white"/>
-          <w:rtl w:val="1"/>
-        </w:rPr>
-        <w:t xml:space="preserve"> </w:t>
-      </w:r>
-      <w:r>
-        <w:rPr>
-          <w:rFonts w:ascii="Vazirmatn" w:cs="Vazirmatn" w:eastAsia="Vazirmatn" w:hAnsi="Vazirmatn"/>
-          <w:color w:val="1d2125"/>
-          <w:sz w:val="25"/>
-          <w:szCs w:val="25"/>
-          <w:highlight w:val="white"/>
-          <w:rtl w:val="1"/>
-        </w:rPr>
-        <w:t xml:space="preserve">آنجایی</w:t>
-      </w:r>
-      <w:r>
-        <w:rPr>
-          <w:rFonts w:ascii="Vazirmatn" w:cs="Vazirmatn" w:eastAsia="Vazirmatn" w:hAnsi="Vazirmatn"/>
-          <w:color w:val="1d2125"/>
-          <w:sz w:val="25"/>
-          <w:szCs w:val="25"/>
-          <w:highlight w:val="white"/>
-          <w:rtl w:val="1"/>
-        </w:rPr>
-        <w:t xml:space="preserve"> </w:t>
-      </w:r>
-      <w:r>
-        <w:rPr>
-          <w:rFonts w:ascii="Vazirmatn" w:cs="Vazirmatn" w:eastAsia="Vazirmatn" w:hAnsi="Vazirmatn"/>
-          <w:color w:val="1d2125"/>
-          <w:sz w:val="25"/>
-          <w:szCs w:val="25"/>
-          <w:highlight w:val="white"/>
-          <w:rtl w:val="1"/>
-        </w:rPr>
-        <w:t xml:space="preserve">که</w:t>
-      </w:r>
-      <w:r>
-        <w:rPr>
-          <w:rFonts w:ascii="Vazirmatn" w:cs="Vazirmatn" w:eastAsia="Vazirmatn" w:hAnsi="Vazirmatn"/>
-          <w:color w:val="1d2125"/>
-          <w:sz w:val="25"/>
-          <w:szCs w:val="25"/>
-          <w:highlight w:val="white"/>
-          <w:rtl w:val="1"/>
-        </w:rPr>
-        <w:t xml:space="preserve"> </w:t>
-      </w:r>
-      <w:r>
-        <w:rPr>
-          <w:rFonts w:ascii="Vazirmatn" w:cs="Vazirmatn" w:eastAsia="Vazirmatn" w:hAnsi="Vazirmatn"/>
-          <w:color w:val="1d2125"/>
-          <w:sz w:val="25"/>
-          <w:szCs w:val="25"/>
-          <w:highlight w:val="white"/>
-          <w:rtl w:val="0"/>
-        </w:rPr>
-        <w:t xml:space="preserve">z</w:t>
-      </w:r>
-      <w:r>
-        <w:rPr>
-          <w:rFonts w:ascii="Vazirmatn" w:cs="Vazirmatn" w:eastAsia="Vazirmatn" w:hAnsi="Vazirmatn"/>
-          <w:color w:val="1d2125"/>
-          <w:sz w:val="25"/>
-          <w:szCs w:val="25"/>
-          <w:highlight w:val="white"/>
-          <w:rtl w:val="1"/>
-        </w:rPr>
-        <w:t xml:space="preserve">1 </w:t>
-      </w:r>
-      <w:r>
-        <w:rPr>
-          <w:rFonts w:ascii="Vazirmatn" w:cs="Vazirmatn" w:eastAsia="Vazirmatn" w:hAnsi="Vazirmatn"/>
-          <w:color w:val="1d2125"/>
-          <w:sz w:val="25"/>
-          <w:szCs w:val="25"/>
-          <w:highlight w:val="white"/>
-          <w:rtl w:val="1"/>
-        </w:rPr>
-        <w:t xml:space="preserve">همان</w:t>
-      </w:r>
-      <w:r>
-        <w:rPr>
-          <w:rFonts w:ascii="Vazirmatn" w:cs="Vazirmatn" w:eastAsia="Vazirmatn" w:hAnsi="Vazirmatn"/>
-          <w:color w:val="1d2125"/>
-          <w:sz w:val="25"/>
-          <w:szCs w:val="25"/>
-          <w:highlight w:val="white"/>
-          <w:rtl w:val="1"/>
-        </w:rPr>
-        <w:t xml:space="preserve"> </w:t>
-      </w:r>
-      <w:r>
-        <w:rPr>
-          <w:rFonts w:ascii="Vazirmatn" w:cs="Vazirmatn" w:eastAsia="Vazirmatn" w:hAnsi="Vazirmatn"/>
-          <w:color w:val="1d2125"/>
-          <w:sz w:val="25"/>
-          <w:szCs w:val="25"/>
-          <w:highlight w:val="white"/>
-          <w:rtl w:val="0"/>
-        </w:rPr>
-        <w:t xml:space="preserve">y</w:t>
-      </w:r>
-      <w:r>
-        <w:rPr>
-          <w:rFonts w:ascii="Vazirmatn" w:cs="Vazirmatn" w:eastAsia="Vazirmatn" w:hAnsi="Vazirmatn"/>
-          <w:color w:val="1d2125"/>
-          <w:sz w:val="25"/>
-          <w:szCs w:val="25"/>
-          <w:highlight w:val="white"/>
-          <w:rtl w:val="1"/>
-        </w:rPr>
-        <w:t xml:space="preserve">4 </w:t>
-      </w:r>
-      <w:r>
-        <w:rPr>
-          <w:rFonts w:ascii="Vazirmatn" w:cs="Vazirmatn" w:eastAsia="Vazirmatn" w:hAnsi="Vazirmatn"/>
-          <w:color w:val="1d2125"/>
-          <w:sz w:val="25"/>
-          <w:szCs w:val="25"/>
-          <w:highlight w:val="white"/>
-          <w:rtl w:val="1"/>
-        </w:rPr>
-        <w:t xml:space="preserve">است</w:t>
-      </w:r>
-      <w:r>
-        <w:rPr>
-          <w:rFonts w:ascii="Vazirmatn" w:cs="Vazirmatn" w:eastAsia="Vazirmatn" w:hAnsi="Vazirmatn"/>
-          <w:color w:val="1d2125"/>
-          <w:sz w:val="25"/>
-          <w:szCs w:val="25"/>
-          <w:highlight w:val="white"/>
-          <w:rtl w:val="1"/>
-        </w:rPr>
-        <w:t xml:space="preserve"> </w:t>
-      </w:r>
-      <w:r>
-        <w:rPr>
-          <w:rFonts w:ascii="Vazirmatn" w:cs="Vazirmatn" w:eastAsia="Vazirmatn" w:hAnsi="Vazirmatn"/>
-          <w:color w:val="1d2125"/>
-          <w:sz w:val="25"/>
-          <w:szCs w:val="25"/>
-          <w:highlight w:val="white"/>
-          <w:rtl w:val="1"/>
-        </w:rPr>
-        <w:t xml:space="preserve">تابع</w:t>
-      </w:r>
-      <w:r>
-        <w:rPr>
-          <w:rFonts w:ascii="Vazirmatn" w:cs="Vazirmatn" w:eastAsia="Vazirmatn" w:hAnsi="Vazirmatn"/>
-          <w:color w:val="1d2125"/>
-          <w:sz w:val="25"/>
-          <w:szCs w:val="25"/>
-          <w:highlight w:val="white"/>
-          <w:rtl w:val="1"/>
-        </w:rPr>
-        <w:t xml:space="preserve"> </w:t>
-      </w:r>
-      <w:r>
-        <w:rPr>
-          <w:rFonts w:ascii="Vazirmatn" w:cs="Vazirmatn" w:eastAsia="Vazirmatn" w:hAnsi="Vazirmatn"/>
-          <w:color w:val="1d2125"/>
-          <w:sz w:val="25"/>
-          <w:szCs w:val="25"/>
-          <w:highlight w:val="white"/>
-          <w:rtl w:val="1"/>
-        </w:rPr>
-        <w:t xml:space="preserve">هدف</w:t>
-      </w:r>
-      <w:r>
-        <w:rPr>
-          <w:rFonts w:ascii="Vazirmatn" w:cs="Vazirmatn" w:eastAsia="Vazirmatn" w:hAnsi="Vazirmatn"/>
-          <w:color w:val="1d2125"/>
-          <w:sz w:val="25"/>
-          <w:szCs w:val="25"/>
-          <w:highlight w:val="white"/>
-          <w:rtl w:val="1"/>
-        </w:rPr>
-        <w:t xml:space="preserve"> </w:t>
-      </w:r>
-      <w:r>
-        <w:rPr>
-          <w:rFonts w:ascii="Vazirmatn" w:cs="Vazirmatn" w:eastAsia="Vazirmatn" w:hAnsi="Vazirmatn"/>
-          <w:color w:val="1d2125"/>
-          <w:sz w:val="25"/>
-          <w:szCs w:val="25"/>
-          <w:highlight w:val="white"/>
-          <w:rtl w:val="1"/>
-        </w:rPr>
-        <w:t xml:space="preserve">را</w:t>
-      </w:r>
-      <w:r>
-        <w:rPr>
-          <w:rFonts w:ascii="Vazirmatn" w:cs="Vazirmatn" w:eastAsia="Vazirmatn" w:hAnsi="Vazirmatn"/>
-          <w:color w:val="1d2125"/>
-          <w:sz w:val="25"/>
-          <w:szCs w:val="25"/>
-          <w:highlight w:val="white"/>
-          <w:rtl w:val="1"/>
-        </w:rPr>
-        <w:t xml:space="preserve"> </w:t>
-      </w:r>
-      <w:r>
-        <w:rPr>
-          <w:rFonts w:ascii="Vazirmatn" w:cs="Vazirmatn" w:eastAsia="Vazirmatn" w:hAnsi="Vazirmatn"/>
-          <w:color w:val="1d2125"/>
-          <w:sz w:val="25"/>
-          <w:szCs w:val="25"/>
-          <w:highlight w:val="white"/>
-          <w:rtl w:val="1"/>
-        </w:rPr>
-        <w:t xml:space="preserve">ساده</w:t>
-      </w:r>
-      <w:r>
-        <w:rPr>
-          <w:rFonts w:ascii="Vazirmatn" w:cs="Vazirmatn" w:eastAsia="Vazirmatn" w:hAnsi="Vazirmatn"/>
-          <w:color w:val="1d2125"/>
-          <w:sz w:val="25"/>
-          <w:szCs w:val="25"/>
-          <w:highlight w:val="white"/>
-          <w:rtl w:val="1"/>
-        </w:rPr>
-        <w:t xml:space="preserve"> </w:t>
-      </w:r>
-      <w:r>
-        <w:rPr>
-          <w:rFonts w:ascii="Vazirmatn" w:cs="Vazirmatn" w:eastAsia="Vazirmatn" w:hAnsi="Vazirmatn"/>
-          <w:color w:val="1d2125"/>
-          <w:sz w:val="25"/>
-          <w:szCs w:val="25"/>
-          <w:highlight w:val="white"/>
-          <w:rtl w:val="1"/>
-        </w:rPr>
-        <w:t xml:space="preserve">میکنیم</w:t>
-      </w:r>
-      <w:r>
-        <w:rPr>
-          <w:rFonts w:ascii="Vazirmatn" w:cs="Vazirmatn" w:eastAsia="Vazirmatn" w:hAnsi="Vazirmatn"/>
-          <w:color w:val="1d2125"/>
-          <w:sz w:val="25"/>
-          <w:szCs w:val="25"/>
-          <w:highlight w:val="white"/>
-          <w:rtl w:val="1"/>
-        </w:rPr>
-        <w:t xml:space="preserve"> .</w:t>
       </w:r>
     </w:p>
     <w:p>
@@ -8107,7 +8772,7 @@
           <w:highlight w:val="white"/>
           <w:rtl w:val="0"/>
         </w:rPr>
-        <w:t xml:space="preserve">MAX Z=</w:t>
+        <w:t xml:space="preserve"> </w:t>
       </w:r>
       <m:oMath>
         <m:r>
@@ -8282,7 +8947,7 @@
                 <w:szCs w:val="25"/>
                 <w:highlight w:val="white"/>
               </w:rPr>
-              <m:t xml:space="preserve">3*y</m:t>
+              <m:t xml:space="preserve">2*y</m:t>
             </m:r>
           </m:e>
           <m:sub>
@@ -8329,7 +8994,7 @@
                 <w:szCs w:val="25"/>
                 <w:highlight w:val="white"/>
               </w:rPr>
-              <m:t xml:space="preserve">20*y</m:t>
+              <m:t xml:space="preserve">15*y</m:t>
             </m:r>
           </m:e>
           <m:sub>
@@ -8376,7 +9041,7 @@
                 <w:szCs w:val="25"/>
                 <w:highlight w:val="white"/>
               </w:rPr>
-              <m:t xml:space="preserve">20*y</m:t>
+              <m:t xml:space="preserve">30*y</m:t>
             </m:r>
           </m:e>
           <m:sub>
@@ -8400,673 +9065,7 @@
             <w:szCs w:val="25"/>
             <w:highlight w:val="white"/>
           </w:rPr>
-          <m:t xml:space="preserve">)</m:t>
-        </m:r>
-      </m:oMath>
-      <m:oMath>
-        <m:r>
-          <w:rPr>
-            <w:rFonts w:ascii="Vazirmatn" w:cs="Vazirmatn" w:eastAsia="Vazirmatn" w:hAnsi="Vazirmatn"/>
-            <w:color w:val="1d2125"/>
-            <w:sz w:val="25"/>
-            <w:szCs w:val="25"/>
-            <w:highlight w:val="white"/>
-          </w:rPr>
-          <m:t xml:space="preserve">-(26*x+</m:t>
-        </m:r>
-        <m:sSub>
-          <m:sSubPr>
-            <m:ctrlPr>
-              <w:rPr>
-                <w:rFonts w:ascii="Vazirmatn" w:cs="Vazirmatn" w:eastAsia="Vazirmatn" w:hAnsi="Vazirmatn"/>
-                <w:color w:val="1d2125"/>
-                <w:sz w:val="25"/>
-                <w:szCs w:val="25"/>
-                <w:highlight w:val="white"/>
-              </w:rPr>
-            </m:ctrlPr>
-          </m:sSubPr>
-          <m:e>
-            <m:r>
-              <w:rPr>
-                <w:rFonts w:ascii="Vazirmatn" w:cs="Vazirmatn" w:eastAsia="Vazirmatn" w:hAnsi="Vazirmatn"/>
-                <w:color w:val="1d2125"/>
-                <w:sz w:val="25"/>
-                <w:szCs w:val="25"/>
-                <w:highlight w:val="white"/>
-              </w:rPr>
-              <m:t xml:space="preserve">1*y</m:t>
-            </m:r>
-          </m:e>
-          <m:sub>
-            <m:r>
-              <w:rPr>
-                <w:rFonts w:ascii="Vazirmatn" w:cs="Vazirmatn" w:eastAsia="Vazirmatn" w:hAnsi="Vazirmatn"/>
-                <w:color w:val="1d2125"/>
-                <w:sz w:val="25"/>
-                <w:szCs w:val="25"/>
-                <w:highlight w:val="white"/>
-              </w:rPr>
-              <m:t xml:space="preserve">4</m:t>
-            </m:r>
-          </m:sub>
-        </m:sSub>
-        <m:r>
-          <w:rPr>
-            <w:rFonts w:ascii="Vazirmatn" w:cs="Vazirmatn" w:eastAsia="Vazirmatn" w:hAnsi="Vazirmatn"/>
-            <w:color w:val="1d2125"/>
-            <w:sz w:val="25"/>
-            <w:szCs w:val="25"/>
-            <w:highlight w:val="white"/>
-          </w:rPr>
-          <m:t xml:space="preserve">+5*</m:t>
-        </m:r>
-        <m:sSub>
-          <m:sSubPr>
-            <m:ctrlPr>
-              <w:rPr>
-                <w:rFonts w:ascii="Vazirmatn" w:cs="Vazirmatn" w:eastAsia="Vazirmatn" w:hAnsi="Vazirmatn"/>
-                <w:color w:val="1d2125"/>
-                <w:sz w:val="25"/>
-                <w:szCs w:val="25"/>
-                <w:highlight w:val="white"/>
-              </w:rPr>
-            </m:ctrlPr>
-          </m:sSubPr>
-          <m:e>
-            <m:r>
-              <w:rPr>
-                <w:rFonts w:ascii="Vazirmatn" w:cs="Vazirmatn" w:eastAsia="Vazirmatn" w:hAnsi="Vazirmatn"/>
-                <w:color w:val="1d2125"/>
-                <w:sz w:val="25"/>
-                <w:szCs w:val="25"/>
-                <w:highlight w:val="white"/>
-              </w:rPr>
-              <m:t xml:space="preserve">(y</m:t>
-            </m:r>
-          </m:e>
-          <m:sub>
-            <m:r>
-              <w:rPr>
-                <w:rFonts w:ascii="Vazirmatn" w:cs="Vazirmatn" w:eastAsia="Vazirmatn" w:hAnsi="Vazirmatn"/>
-                <w:color w:val="1d2125"/>
-                <w:sz w:val="25"/>
-                <w:szCs w:val="25"/>
-                <w:highlight w:val="white"/>
-              </w:rPr>
-              <m:t xml:space="preserve">5</m:t>
-            </m:r>
-          </m:sub>
-        </m:sSub>
-        <m:r>
-          <w:rPr>
-            <w:rFonts w:ascii="Vazirmatn" w:cs="Vazirmatn" w:eastAsia="Vazirmatn" w:hAnsi="Vazirmatn"/>
-            <w:color w:val="1d2125"/>
-            <w:sz w:val="25"/>
-            <w:szCs w:val="25"/>
-            <w:highlight w:val="white"/>
-          </w:rPr>
-          <m:t xml:space="preserve">+</m:t>
-        </m:r>
-        <m:sSub>
-          <m:sSubPr>
-            <m:ctrlPr>
-              <w:rPr>
-                <w:rFonts w:ascii="Vazirmatn" w:cs="Vazirmatn" w:eastAsia="Vazirmatn" w:hAnsi="Vazirmatn"/>
-                <w:color w:val="1d2125"/>
-                <w:sz w:val="25"/>
-                <w:szCs w:val="25"/>
-                <w:highlight w:val="white"/>
-              </w:rPr>
-            </m:ctrlPr>
-          </m:sSubPr>
-          <m:e>
-            <m:r>
-              <w:rPr>
-                <w:rFonts w:ascii="Vazirmatn" w:cs="Vazirmatn" w:eastAsia="Vazirmatn" w:hAnsi="Vazirmatn"/>
-                <w:color w:val="1d2125"/>
-                <w:sz w:val="25"/>
-                <w:szCs w:val="25"/>
-                <w:highlight w:val="white"/>
-              </w:rPr>
-              <m:t xml:space="preserve">p</m:t>
-            </m:r>
-          </m:e>
-          <m:sub>
-            <m:r>
-              <w:rPr>
-                <w:rFonts w:ascii="Vazirmatn" w:cs="Vazirmatn" w:eastAsia="Vazirmatn" w:hAnsi="Vazirmatn"/>
-                <w:color w:val="1d2125"/>
-                <w:sz w:val="25"/>
-                <w:szCs w:val="25"/>
-                <w:highlight w:val="white"/>
-              </w:rPr>
-              <m:t xml:space="preserve">5</m:t>
-            </m:r>
-          </m:sub>
-        </m:sSub>
-        <m:r>
-          <w:rPr>
-            <w:rFonts w:ascii="Vazirmatn" w:cs="Vazirmatn" w:eastAsia="Vazirmatn" w:hAnsi="Vazirmatn"/>
-            <w:color w:val="1d2125"/>
-            <w:sz w:val="25"/>
-            <w:szCs w:val="25"/>
-            <w:highlight w:val="white"/>
-          </w:rPr>
-          <m:t xml:space="preserve">)+5*(</m:t>
-        </m:r>
-        <m:sSub>
-          <m:sSubPr>
-            <m:ctrlPr>
-              <w:rPr>
-                <w:rFonts w:ascii="Vazirmatn" w:cs="Vazirmatn" w:eastAsia="Vazirmatn" w:hAnsi="Vazirmatn"/>
-                <w:color w:val="1d2125"/>
-                <w:sz w:val="25"/>
-                <w:szCs w:val="25"/>
-                <w:highlight w:val="white"/>
-              </w:rPr>
-            </m:ctrlPr>
-          </m:sSubPr>
-          <m:e>
-            <m:r>
-              <w:rPr>
-                <w:rFonts w:ascii="Vazirmatn" w:cs="Vazirmatn" w:eastAsia="Vazirmatn" w:hAnsi="Vazirmatn"/>
-                <w:color w:val="1d2125"/>
-                <w:sz w:val="25"/>
-                <w:szCs w:val="25"/>
-                <w:highlight w:val="white"/>
-              </w:rPr>
-              <m:t xml:space="preserve">y</m:t>
-            </m:r>
-          </m:e>
-          <m:sub>
-            <m:r>
-              <w:rPr>
-                <w:rFonts w:ascii="Vazirmatn" w:cs="Vazirmatn" w:eastAsia="Vazirmatn" w:hAnsi="Vazirmatn"/>
-                <w:color w:val="1d2125"/>
-                <w:sz w:val="25"/>
-                <w:szCs w:val="25"/>
-                <w:highlight w:val="white"/>
-              </w:rPr>
-              <m:t xml:space="preserve">6</m:t>
-            </m:r>
-          </m:sub>
-        </m:sSub>
-        <m:r>
-          <w:rPr>
-            <w:rFonts w:ascii="Vazirmatn" w:cs="Vazirmatn" w:eastAsia="Vazirmatn" w:hAnsi="Vazirmatn"/>
-            <w:color w:val="1d2125"/>
-            <w:sz w:val="25"/>
-            <w:szCs w:val="25"/>
-            <w:highlight w:val="white"/>
-          </w:rPr>
-          <m:t xml:space="preserve">+</m:t>
-        </m:r>
-        <m:sSub>
-          <m:sSubPr>
-            <m:ctrlPr>
-              <w:rPr>
-                <w:rFonts w:ascii="Vazirmatn" w:cs="Vazirmatn" w:eastAsia="Vazirmatn" w:hAnsi="Vazirmatn"/>
-                <w:color w:val="1d2125"/>
-                <w:sz w:val="25"/>
-                <w:szCs w:val="25"/>
-                <w:highlight w:val="white"/>
-              </w:rPr>
-            </m:ctrlPr>
-          </m:sSubPr>
-          <m:e>
-            <m:r>
-              <w:rPr>
-                <w:rFonts w:ascii="Vazirmatn" w:cs="Vazirmatn" w:eastAsia="Vazirmatn" w:hAnsi="Vazirmatn"/>
-                <w:color w:val="1d2125"/>
-                <w:sz w:val="25"/>
-                <w:szCs w:val="25"/>
-                <w:highlight w:val="white"/>
-              </w:rPr>
-              <m:t xml:space="preserve">p</m:t>
-            </m:r>
-          </m:e>
-          <m:sub>
-            <m:r>
-              <w:rPr>
-                <w:rFonts w:ascii="Vazirmatn" w:cs="Vazirmatn" w:eastAsia="Vazirmatn" w:hAnsi="Vazirmatn"/>
-                <w:color w:val="1d2125"/>
-                <w:sz w:val="25"/>
-                <w:szCs w:val="25"/>
-                <w:highlight w:val="white"/>
-              </w:rPr>
-              <m:t xml:space="preserve">6</m:t>
-            </m:r>
-          </m:sub>
-        </m:sSub>
-        <m:r>
-          <w:rPr>
-            <w:rFonts w:ascii="Vazirmatn" w:cs="Vazirmatn" w:eastAsia="Vazirmatn" w:hAnsi="Vazirmatn"/>
-            <w:color w:val="1d2125"/>
-            <w:sz w:val="25"/>
-            <w:szCs w:val="25"/>
-            <w:highlight w:val="white"/>
-          </w:rPr>
-          <m:t xml:space="preserve">)+4*</m:t>
-        </m:r>
-        <m:sSub>
-          <m:sSubPr>
-            <m:ctrlPr>
-              <w:rPr>
-                <w:rFonts w:ascii="Vazirmatn" w:cs="Vazirmatn" w:eastAsia="Vazirmatn" w:hAnsi="Vazirmatn"/>
-                <w:color w:val="1d2125"/>
-                <w:sz w:val="25"/>
-                <w:szCs w:val="25"/>
-                <w:highlight w:val="white"/>
-              </w:rPr>
-            </m:ctrlPr>
-          </m:sSubPr>
-          <m:e>
-            <m:r>
-              <w:rPr>
-                <w:rFonts w:ascii="Vazirmatn" w:cs="Vazirmatn" w:eastAsia="Vazirmatn" w:hAnsi="Vazirmatn"/>
-                <w:color w:val="1d2125"/>
-                <w:sz w:val="25"/>
-                <w:szCs w:val="25"/>
-                <w:highlight w:val="white"/>
-              </w:rPr>
-              <m:t xml:space="preserve">p</m:t>
-            </m:r>
-          </m:e>
-          <m:sub>
-            <m:r>
-              <w:rPr>
-                <w:rFonts w:ascii="Vazirmatn" w:cs="Vazirmatn" w:eastAsia="Vazirmatn" w:hAnsi="Vazirmatn"/>
-                <w:color w:val="1d2125"/>
-                <w:sz w:val="25"/>
-                <w:szCs w:val="25"/>
-                <w:highlight w:val="white"/>
-              </w:rPr>
-              <m:t xml:space="preserve">5</m:t>
-            </m:r>
-          </m:sub>
-        </m:sSub>
-        <m:r>
-          <w:rPr>
-            <w:rFonts w:ascii="Vazirmatn" w:cs="Vazirmatn" w:eastAsia="Vazirmatn" w:hAnsi="Vazirmatn"/>
-            <w:color w:val="1d2125"/>
-            <w:sz w:val="25"/>
-            <w:szCs w:val="25"/>
-            <w:highlight w:val="white"/>
-          </w:rPr>
-          <m:t xml:space="preserve">+3*</m:t>
-        </m:r>
-        <m:sSub>
-          <m:sSubPr>
-            <m:ctrlPr>
-              <w:rPr>
-                <w:rFonts w:ascii="Vazirmatn" w:cs="Vazirmatn" w:eastAsia="Vazirmatn" w:hAnsi="Vazirmatn"/>
-                <w:color w:val="1d2125"/>
-                <w:sz w:val="25"/>
-                <w:szCs w:val="25"/>
-                <w:highlight w:val="white"/>
-              </w:rPr>
-            </m:ctrlPr>
-          </m:sSubPr>
-          <m:e>
-            <m:r>
-              <w:rPr>
-                <w:rFonts w:ascii="Vazirmatn" w:cs="Vazirmatn" w:eastAsia="Vazirmatn" w:hAnsi="Vazirmatn"/>
-                <w:color w:val="1d2125"/>
-                <w:sz w:val="25"/>
-                <w:szCs w:val="25"/>
-                <w:highlight w:val="white"/>
-              </w:rPr>
-              <m:t xml:space="preserve">p</m:t>
-            </m:r>
-          </m:e>
-          <m:sub>
-            <m:r>
-              <w:rPr>
-                <w:rFonts w:ascii="Vazirmatn" w:cs="Vazirmatn" w:eastAsia="Vazirmatn" w:hAnsi="Vazirmatn"/>
-                <w:color w:val="1d2125"/>
-                <w:sz w:val="25"/>
-                <w:szCs w:val="25"/>
-                <w:highlight w:val="white"/>
-              </w:rPr>
-              <m:t xml:space="preserve">6</m:t>
-            </m:r>
-          </m:sub>
-        </m:sSub>
-        <m:r>
-          <w:rPr>
-            <w:rFonts w:ascii="Vazirmatn" w:cs="Vazirmatn" w:eastAsia="Vazirmatn" w:hAnsi="Vazirmatn"/>
-            <w:color w:val="1d2125"/>
-            <w:sz w:val="25"/>
-            <w:szCs w:val="25"/>
-            <w:highlight w:val="white"/>
-          </w:rPr>
-          <m:t xml:space="preserve">)=</m:t>
-        </m:r>
-      </m:oMath>
-      <w:r>
-        <w:rPr>
-          <w:rtl w:val="0"/>
-        </w:rPr>
-      </w:r>
-    </w:p>
-    <w:p>
-      <w:pPr>
-        <w:shd w:fill="ffffff" w:val="clear"/>
-        <w:spacing w:after="0" w:lineRule="auto"/>
-        <w:ind w:right="-561.2598425196836" w:firstLine="0"/>
-        <w:jc w:val="left"/>
-        <w:rPr>
-          <w:rFonts w:ascii="Vazirmatn" w:cs="Vazirmatn" w:eastAsia="Vazirmatn" w:hAnsi="Vazirmatn"/>
-          <w:color w:val="1d2125"/>
-          <w:sz w:val="25"/>
-          <w:szCs w:val="25"/>
-          <w:highlight w:val="white"/>
-        </w:rPr>
-      </w:pPr>
-      <w:r>
-        <w:rPr>
-          <w:rFonts w:ascii="Vazirmatn" w:cs="Vazirmatn" w:eastAsia="Vazirmatn" w:hAnsi="Vazirmatn"/>
-          <w:color w:val="1d2125"/>
-          <w:sz w:val="25"/>
-          <w:szCs w:val="25"/>
-          <w:highlight w:val="white"/>
-          <w:rtl w:val="0"/>
-        </w:rPr>
-        <w:t xml:space="preserve"> </w:t>
-      </w:r>
-      <m:oMath>
-        <m:r>
-          <w:rPr>
-            <w:rFonts w:ascii="Vazirmatn" w:cs="Vazirmatn" w:eastAsia="Vazirmatn" w:hAnsi="Vazirmatn"/>
-            <w:color w:val="1d2125"/>
-            <w:sz w:val="25"/>
-            <w:szCs w:val="25"/>
-            <w:highlight w:val="white"/>
-          </w:rPr>
-          <m:t xml:space="preserve">(</m:t>
-        </m:r>
-        <m:sSub>
-          <m:sSubPr>
-            <m:ctrlPr>
-              <w:rPr>
-                <w:rFonts w:ascii="Vazirmatn" w:cs="Vazirmatn" w:eastAsia="Vazirmatn" w:hAnsi="Vazirmatn"/>
-                <w:color w:val="1d2125"/>
-                <w:sz w:val="25"/>
-                <w:szCs w:val="25"/>
-                <w:highlight w:val="white"/>
-              </w:rPr>
-            </m:ctrlPr>
-          </m:sSubPr>
-          <m:e>
-            <m:r>
-              <w:rPr>
-                <w:rFonts w:ascii="Vazirmatn" w:cs="Vazirmatn" w:eastAsia="Vazirmatn" w:hAnsi="Vazirmatn"/>
-                <w:color w:val="1d2125"/>
-                <w:sz w:val="25"/>
-                <w:szCs w:val="25"/>
-                <w:highlight w:val="white"/>
-              </w:rPr>
-              <m:t xml:space="preserve">7*y</m:t>
-            </m:r>
-          </m:e>
-          <m:sub>
-            <m:r>
-              <w:rPr>
-                <w:rFonts w:ascii="Vazirmatn" w:cs="Vazirmatn" w:eastAsia="Vazirmatn" w:hAnsi="Vazirmatn"/>
-                <w:color w:val="1d2125"/>
-                <w:sz w:val="25"/>
-                <w:szCs w:val="25"/>
-                <w:highlight w:val="white"/>
-              </w:rPr>
-              <m:t xml:space="preserve">1</m:t>
-            </m:r>
-          </m:sub>
-        </m:sSub>
-        <m:r>
-          <w:rPr>
-            <w:rFonts w:ascii="Vazirmatn" w:cs="Vazirmatn" w:eastAsia="Vazirmatn" w:hAnsi="Vazirmatn"/>
-            <w:color w:val="1d2125"/>
-            <w:sz w:val="25"/>
-            <w:szCs w:val="25"/>
-            <w:highlight w:val="white"/>
-          </w:rPr>
-          <m:t xml:space="preserve">+</m:t>
-        </m:r>
-        <m:sSub>
-          <m:sSubPr>
-            <m:ctrlPr>
-              <w:rPr>
-                <w:rFonts w:ascii="Vazirmatn" w:cs="Vazirmatn" w:eastAsia="Vazirmatn" w:hAnsi="Vazirmatn"/>
-                <w:color w:val="1d2125"/>
-                <w:sz w:val="25"/>
-                <w:szCs w:val="25"/>
-                <w:highlight w:val="white"/>
-              </w:rPr>
-            </m:ctrlPr>
-          </m:sSubPr>
-          <m:e>
-            <m:r>
-              <w:rPr>
-                <w:rFonts w:ascii="Vazirmatn" w:cs="Vazirmatn" w:eastAsia="Vazirmatn" w:hAnsi="Vazirmatn"/>
-                <w:color w:val="1d2125"/>
-                <w:sz w:val="25"/>
-                <w:szCs w:val="25"/>
-                <w:highlight w:val="white"/>
-              </w:rPr>
-              <m:t xml:space="preserve">6*y</m:t>
-            </m:r>
-          </m:e>
-          <m:sub>
-            <m:r>
-              <w:rPr>
-                <w:rFonts w:ascii="Vazirmatn" w:cs="Vazirmatn" w:eastAsia="Vazirmatn" w:hAnsi="Vazirmatn"/>
-                <w:color w:val="1d2125"/>
-                <w:sz w:val="25"/>
-                <w:szCs w:val="25"/>
-                <w:highlight w:val="white"/>
-              </w:rPr>
-              <m:t xml:space="preserve">2</m:t>
-            </m:r>
-          </m:sub>
-        </m:sSub>
-        <m:r>
-          <w:rPr>
-            <w:rFonts w:ascii="Vazirmatn" w:cs="Vazirmatn" w:eastAsia="Vazirmatn" w:hAnsi="Vazirmatn"/>
-            <w:color w:val="1d2125"/>
-            <w:sz w:val="25"/>
-            <w:szCs w:val="25"/>
-            <w:highlight w:val="white"/>
-          </w:rPr>
-          <m:t xml:space="preserve">+</m:t>
-        </m:r>
-        <m:sSub>
-          <m:sSubPr>
-            <m:ctrlPr>
-              <w:rPr>
-                <w:rFonts w:ascii="Vazirmatn" w:cs="Vazirmatn" w:eastAsia="Vazirmatn" w:hAnsi="Vazirmatn"/>
-                <w:color w:val="1d2125"/>
-                <w:sz w:val="25"/>
-                <w:szCs w:val="25"/>
-                <w:highlight w:val="white"/>
-              </w:rPr>
-            </m:ctrlPr>
-          </m:sSubPr>
-          <m:e>
-            <m:r>
-              <w:rPr>
-                <w:rFonts w:ascii="Vazirmatn" w:cs="Vazirmatn" w:eastAsia="Vazirmatn" w:hAnsi="Vazirmatn"/>
-                <w:color w:val="1d2125"/>
-                <w:sz w:val="25"/>
-                <w:szCs w:val="25"/>
-                <w:highlight w:val="white"/>
-              </w:rPr>
-              <m:t xml:space="preserve">4*y</m:t>
-            </m:r>
-          </m:e>
-          <m:sub>
-            <m:r>
-              <w:rPr>
-                <w:rFonts w:ascii="Vazirmatn" w:cs="Vazirmatn" w:eastAsia="Vazirmatn" w:hAnsi="Vazirmatn"/>
-                <w:color w:val="1d2125"/>
-                <w:sz w:val="25"/>
-                <w:szCs w:val="25"/>
-                <w:highlight w:val="white"/>
-              </w:rPr>
-              <m:t xml:space="preserve">3</m:t>
-            </m:r>
-          </m:sub>
-        </m:sSub>
-        <m:r>
-          <w:rPr>
-            <w:rFonts w:ascii="Vazirmatn" w:cs="Vazirmatn" w:eastAsia="Vazirmatn" w:hAnsi="Vazirmatn"/>
-            <w:color w:val="1d2125"/>
-            <w:sz w:val="25"/>
-            <w:szCs w:val="25"/>
-            <w:highlight w:val="white"/>
-          </w:rPr>
-          <m:t xml:space="preserve">+</m:t>
-        </m:r>
-        <m:sSub>
-          <m:sSubPr>
-            <m:ctrlPr>
-              <w:rPr>
-                <w:rFonts w:ascii="Vazirmatn" w:cs="Vazirmatn" w:eastAsia="Vazirmatn" w:hAnsi="Vazirmatn"/>
-                <w:color w:val="1d2125"/>
-                <w:sz w:val="25"/>
-                <w:szCs w:val="25"/>
-                <w:highlight w:val="white"/>
-              </w:rPr>
-            </m:ctrlPr>
-          </m:sSubPr>
-          <m:e>
-            <m:r>
-              <w:rPr>
-                <w:rFonts w:ascii="Vazirmatn" w:cs="Vazirmatn" w:eastAsia="Vazirmatn" w:hAnsi="Vazirmatn"/>
-                <w:color w:val="1d2125"/>
-                <w:sz w:val="25"/>
-                <w:szCs w:val="25"/>
-                <w:highlight w:val="white"/>
-              </w:rPr>
-              <m:t xml:space="preserve">2*y</m:t>
-            </m:r>
-          </m:e>
-          <m:sub>
-            <m:r>
-              <w:rPr>
-                <w:rFonts w:ascii="Vazirmatn" w:cs="Vazirmatn" w:eastAsia="Vazirmatn" w:hAnsi="Vazirmatn"/>
-                <w:color w:val="1d2125"/>
-                <w:sz w:val="25"/>
-                <w:szCs w:val="25"/>
-                <w:highlight w:val="white"/>
-              </w:rPr>
-              <m:t xml:space="preserve">4</m:t>
-            </m:r>
-          </m:sub>
-        </m:sSub>
-        <m:r>
-          <w:rPr>
-            <w:rFonts w:ascii="Vazirmatn" w:cs="Vazirmatn" w:eastAsia="Vazirmatn" w:hAnsi="Vazirmatn"/>
-            <w:color w:val="1d2125"/>
-            <w:sz w:val="25"/>
-            <w:szCs w:val="25"/>
-            <w:highlight w:val="white"/>
-          </w:rPr>
-          <m:t xml:space="preserve">+</m:t>
-        </m:r>
-        <m:sSub>
-          <m:sSubPr>
-            <m:ctrlPr>
-              <w:rPr>
-                <w:rFonts w:ascii="Vazirmatn" w:cs="Vazirmatn" w:eastAsia="Vazirmatn" w:hAnsi="Vazirmatn"/>
-                <w:color w:val="1d2125"/>
-                <w:sz w:val="25"/>
-                <w:szCs w:val="25"/>
-                <w:highlight w:val="white"/>
-              </w:rPr>
-            </m:ctrlPr>
-          </m:sSubPr>
-          <m:e>
-            <m:r>
-              <w:rPr>
-                <w:rFonts w:ascii="Vazirmatn" w:cs="Vazirmatn" w:eastAsia="Vazirmatn" w:hAnsi="Vazirmatn"/>
-                <w:color w:val="1d2125"/>
-                <w:sz w:val="25"/>
-                <w:szCs w:val="25"/>
-                <w:highlight w:val="white"/>
-              </w:rPr>
-              <m:t xml:space="preserve">15*y</m:t>
-            </m:r>
-          </m:e>
-          <m:sub>
-            <m:r>
-              <w:rPr>
-                <w:rFonts w:ascii="Vazirmatn" w:cs="Vazirmatn" w:eastAsia="Vazirmatn" w:hAnsi="Vazirmatn"/>
-                <w:color w:val="1d2125"/>
-                <w:sz w:val="25"/>
-                <w:szCs w:val="25"/>
-                <w:highlight w:val="white"/>
-              </w:rPr>
-              <m:t xml:space="preserve">5</m:t>
-            </m:r>
-          </m:sub>
-        </m:sSub>
-        <m:r>
-          <w:rPr>
-            <w:rFonts w:ascii="Vazirmatn" w:cs="Vazirmatn" w:eastAsia="Vazirmatn" w:hAnsi="Vazirmatn"/>
-            <w:color w:val="1d2125"/>
-            <w:sz w:val="25"/>
-            <w:szCs w:val="25"/>
-            <w:highlight w:val="white"/>
-          </w:rPr>
-          <m:t xml:space="preserve">+</m:t>
-        </m:r>
-        <m:sSub>
-          <m:sSubPr>
-            <m:ctrlPr>
-              <w:rPr>
-                <w:rFonts w:ascii="Vazirmatn" w:cs="Vazirmatn" w:eastAsia="Vazirmatn" w:hAnsi="Vazirmatn"/>
-                <w:color w:val="1d2125"/>
-                <w:sz w:val="25"/>
-                <w:szCs w:val="25"/>
-                <w:highlight w:val="white"/>
-              </w:rPr>
-            </m:ctrlPr>
-          </m:sSubPr>
-          <m:e>
-            <m:r>
-              <w:rPr>
-                <w:rFonts w:ascii="Vazirmatn" w:cs="Vazirmatn" w:eastAsia="Vazirmatn" w:hAnsi="Vazirmatn"/>
-                <w:color w:val="1d2125"/>
-                <w:sz w:val="25"/>
-                <w:szCs w:val="25"/>
-                <w:highlight w:val="white"/>
-              </w:rPr>
-              <m:t xml:space="preserve">15*y</m:t>
-            </m:r>
-          </m:e>
-          <m:sub>
-            <m:r>
-              <w:rPr>
-                <w:rFonts w:ascii="Vazirmatn" w:cs="Vazirmatn" w:eastAsia="Vazirmatn" w:hAnsi="Vazirmatn"/>
-                <w:color w:val="1d2125"/>
-                <w:sz w:val="25"/>
-                <w:szCs w:val="25"/>
-                <w:highlight w:val="white"/>
-              </w:rPr>
-              <m:t xml:space="preserve">6</m:t>
-            </m:r>
-          </m:sub>
-        </m:sSub>
-        <m:r>
-          <w:rPr>
-            <w:rFonts w:ascii="Vazirmatn" w:cs="Vazirmatn" w:eastAsia="Vazirmatn" w:hAnsi="Vazirmatn"/>
-            <w:color w:val="1d2125"/>
-            <w:sz w:val="25"/>
-            <w:szCs w:val="25"/>
-            <w:highlight w:val="white"/>
-          </w:rPr>
-          <m:t xml:space="preserve">)-(26*x+9*</m:t>
+          <m:t xml:space="preserve">)-(32*x+9*</m:t>
         </m:r>
         <m:sSub>
           <m:sSubPr>
@@ -15082,7 +15081,7 @@
             <w:szCs w:val="25"/>
             <w:highlight w:val="white"/>
           </w:rPr>
-          <m:t xml:space="preserve">7*y</m:t>
+          <m:t xml:space="preserve">0.5*8*y</m:t>
         </m:r>
       </m:oMath>
       <w:r>
@@ -15094,6 +15093,7 @@
     <w:p>
       <w:pPr>
         <w:shd w:fill="ffffff" w:val="clear"/>
+        <w:bidi w:val="1"/>
         <w:spacing w:after="0" w:lineRule="auto"/>
         <w:ind w:right="-561.2598425196836" w:firstLine="0"/>
         <w:jc w:val="left"/>
@@ -15107,8 +15107,283 @@
       </w:pPr>
       <w:r>
         <w:rPr>
-          <w:rtl w:val="0"/>
-        </w:rPr>
+          <w:rFonts w:ascii="Vazirmatn" w:cs="Vazirmatn" w:eastAsia="Vazirmatn" w:hAnsi="Vazirmatn"/>
+          <w:color w:val="1d2125"/>
+          <w:sz w:val="25"/>
+          <w:szCs w:val="25"/>
+          <w:highlight w:val="white"/>
+          <w:rtl w:val="1"/>
+        </w:rPr>
+        <w:t xml:space="preserve">در</w:t>
+      </w:r>
+      <w:r>
+        <w:rPr>
+          <w:rFonts w:ascii="Vazirmatn" w:cs="Vazirmatn" w:eastAsia="Vazirmatn" w:hAnsi="Vazirmatn"/>
+          <w:color w:val="1d2125"/>
+          <w:sz w:val="25"/>
+          <w:szCs w:val="25"/>
+          <w:highlight w:val="white"/>
+          <w:rtl w:val="1"/>
+        </w:rPr>
+        <w:t xml:space="preserve"> </w:t>
+      </w:r>
+      <w:r>
+        <w:rPr>
+          <w:rFonts w:ascii="Vazirmatn" w:cs="Vazirmatn" w:eastAsia="Vazirmatn" w:hAnsi="Vazirmatn"/>
+          <w:color w:val="1d2125"/>
+          <w:sz w:val="25"/>
+          <w:szCs w:val="25"/>
+          <w:highlight w:val="white"/>
+          <w:rtl w:val="1"/>
+        </w:rPr>
+        <w:t xml:space="preserve">کد</w:t>
+      </w:r>
+      <w:r>
+        <w:rPr>
+          <w:rFonts w:ascii="Vazirmatn" w:cs="Vazirmatn" w:eastAsia="Vazirmatn" w:hAnsi="Vazirmatn"/>
+          <w:color w:val="1d2125"/>
+          <w:sz w:val="25"/>
+          <w:szCs w:val="25"/>
+          <w:highlight w:val="white"/>
+          <w:rtl w:val="1"/>
+        </w:rPr>
+        <w:t xml:space="preserve"> </w:t>
+      </w:r>
+      <w:r>
+        <w:rPr>
+          <w:rFonts w:ascii="Vazirmatn" w:cs="Vazirmatn" w:eastAsia="Vazirmatn" w:hAnsi="Vazirmatn"/>
+          <w:color w:val="1d2125"/>
+          <w:sz w:val="25"/>
+          <w:szCs w:val="25"/>
+          <w:highlight w:val="white"/>
+          <w:rtl w:val="1"/>
+        </w:rPr>
+        <w:t xml:space="preserve">با</w:t>
+      </w:r>
+      <w:r>
+        <w:rPr>
+          <w:rFonts w:ascii="Vazirmatn" w:cs="Vazirmatn" w:eastAsia="Vazirmatn" w:hAnsi="Vazirmatn"/>
+          <w:color w:val="1d2125"/>
+          <w:sz w:val="25"/>
+          <w:szCs w:val="25"/>
+          <w:highlight w:val="white"/>
+          <w:rtl w:val="1"/>
+        </w:rPr>
+        <w:t xml:space="preserve"> </w:t>
+      </w:r>
+    </w:p>
+    <w:p>
+      <w:pPr>
+        <w:shd w:fill="ffffff" w:val="clear"/>
+        <w:bidi w:val="1"/>
+        <w:spacing w:after="0" w:lineRule="auto"/>
+        <w:ind w:right="-561.2598425196836" w:firstLine="0"/>
+        <w:jc w:val="left"/>
+        <w:rPr>
+          <w:rFonts w:ascii="Vazirmatn" w:cs="Vazirmatn" w:eastAsia="Vazirmatn" w:hAnsi="Vazirmatn"/>
+          <w:color w:val="1d2125"/>
+          <w:sz w:val="25"/>
+          <w:szCs w:val="25"/>
+          <w:highlight w:val="white"/>
+        </w:rPr>
+      </w:pPr>
+      <w:r>
+        <w:rPr>
+          <w:rFonts w:ascii="Vazirmatn" w:cs="Vazirmatn" w:eastAsia="Vazirmatn" w:hAnsi="Vazirmatn"/>
+          <w:color w:val="1d2125"/>
+          <w:sz w:val="25"/>
+          <w:szCs w:val="25"/>
+          <w:highlight w:val="white"/>
+          <w:rtl w:val="1"/>
+        </w:rPr>
+        <w:t xml:space="preserve">که</w:t>
+      </w:r>
+      <w:r>
+        <w:rPr>
+          <w:rFonts w:ascii="Vazirmatn" w:cs="Vazirmatn" w:eastAsia="Vazirmatn" w:hAnsi="Vazirmatn"/>
+          <w:color w:val="1d2125"/>
+          <w:sz w:val="25"/>
+          <w:szCs w:val="25"/>
+          <w:highlight w:val="white"/>
+          <w:rtl w:val="1"/>
+        </w:rPr>
+        <w:t xml:space="preserve"> </w:t>
+      </w:r>
+      <w:r>
+        <w:rPr>
+          <w:rFonts w:ascii="Vazirmatn" w:cs="Vazirmatn" w:eastAsia="Vazirmatn" w:hAnsi="Vazirmatn"/>
+          <w:color w:val="1d2125"/>
+          <w:sz w:val="25"/>
+          <w:szCs w:val="25"/>
+          <w:highlight w:val="white"/>
+          <w:rtl w:val="1"/>
+        </w:rPr>
+        <w:t xml:space="preserve">در</w:t>
+      </w:r>
+      <w:r>
+        <w:rPr>
+          <w:rFonts w:ascii="Vazirmatn" w:cs="Vazirmatn" w:eastAsia="Vazirmatn" w:hAnsi="Vazirmatn"/>
+          <w:color w:val="1d2125"/>
+          <w:sz w:val="25"/>
+          <w:szCs w:val="25"/>
+          <w:highlight w:val="white"/>
+          <w:rtl w:val="1"/>
+        </w:rPr>
+        <w:t xml:space="preserve"> </w:t>
+      </w:r>
+      <w:r>
+        <w:rPr>
+          <w:rFonts w:ascii="Vazirmatn" w:cs="Vazirmatn" w:eastAsia="Vazirmatn" w:hAnsi="Vazirmatn"/>
+          <w:color w:val="1d2125"/>
+          <w:sz w:val="25"/>
+          <w:szCs w:val="25"/>
+          <w:highlight w:val="white"/>
+          <w:rtl w:val="1"/>
+        </w:rPr>
+        <w:t xml:space="preserve">کلاس</w:t>
+      </w:r>
+      <w:r>
+        <w:rPr>
+          <w:rFonts w:ascii="Vazirmatn" w:cs="Vazirmatn" w:eastAsia="Vazirmatn" w:hAnsi="Vazirmatn"/>
+          <w:color w:val="1d2125"/>
+          <w:sz w:val="25"/>
+          <w:szCs w:val="25"/>
+          <w:highlight w:val="white"/>
+          <w:rtl w:val="1"/>
+        </w:rPr>
+        <w:t xml:space="preserve"> </w:t>
+      </w:r>
+      <w:r>
+        <w:rPr>
+          <w:rFonts w:ascii="Vazirmatn" w:cs="Vazirmatn" w:eastAsia="Vazirmatn" w:hAnsi="Vazirmatn"/>
+          <w:color w:val="1d2125"/>
+          <w:sz w:val="25"/>
+          <w:szCs w:val="25"/>
+          <w:highlight w:val="white"/>
+          <w:rtl w:val="1"/>
+        </w:rPr>
+        <w:t xml:space="preserve">هم</w:t>
+      </w:r>
+      <w:r>
+        <w:rPr>
+          <w:rFonts w:ascii="Vazirmatn" w:cs="Vazirmatn" w:eastAsia="Vazirmatn" w:hAnsi="Vazirmatn"/>
+          <w:color w:val="1d2125"/>
+          <w:sz w:val="25"/>
+          <w:szCs w:val="25"/>
+          <w:highlight w:val="white"/>
+          <w:rtl w:val="1"/>
+        </w:rPr>
+        <w:t xml:space="preserve"> </w:t>
+      </w:r>
+      <w:r>
+        <w:rPr>
+          <w:rFonts w:ascii="Vazirmatn" w:cs="Vazirmatn" w:eastAsia="Vazirmatn" w:hAnsi="Vazirmatn"/>
+          <w:color w:val="1d2125"/>
+          <w:sz w:val="25"/>
+          <w:szCs w:val="25"/>
+          <w:highlight w:val="white"/>
+          <w:rtl w:val="1"/>
+        </w:rPr>
+        <w:t xml:space="preserve">به</w:t>
+      </w:r>
+      <w:r>
+        <w:rPr>
+          <w:rFonts w:ascii="Vazirmatn" w:cs="Vazirmatn" w:eastAsia="Vazirmatn" w:hAnsi="Vazirmatn"/>
+          <w:color w:val="1d2125"/>
+          <w:sz w:val="25"/>
+          <w:szCs w:val="25"/>
+          <w:highlight w:val="white"/>
+          <w:rtl w:val="1"/>
+        </w:rPr>
+        <w:t xml:space="preserve"> </w:t>
+      </w:r>
+      <w:r>
+        <w:rPr>
+          <w:rFonts w:ascii="Vazirmatn" w:cs="Vazirmatn" w:eastAsia="Vazirmatn" w:hAnsi="Vazirmatn"/>
+          <w:color w:val="1d2125"/>
+          <w:sz w:val="25"/>
+          <w:szCs w:val="25"/>
+          <w:highlight w:val="white"/>
+          <w:rtl w:val="1"/>
+        </w:rPr>
+        <w:t xml:space="preserve">همین</w:t>
+      </w:r>
+      <w:r>
+        <w:rPr>
+          <w:rFonts w:ascii="Vazirmatn" w:cs="Vazirmatn" w:eastAsia="Vazirmatn" w:hAnsi="Vazirmatn"/>
+          <w:color w:val="1d2125"/>
+          <w:sz w:val="25"/>
+          <w:szCs w:val="25"/>
+          <w:highlight w:val="white"/>
+          <w:rtl w:val="1"/>
+        </w:rPr>
+        <w:t xml:space="preserve"> </w:t>
+      </w:r>
+      <w:r>
+        <w:rPr>
+          <w:rFonts w:ascii="Vazirmatn" w:cs="Vazirmatn" w:eastAsia="Vazirmatn" w:hAnsi="Vazirmatn"/>
+          <w:color w:val="1d2125"/>
+          <w:sz w:val="25"/>
+          <w:szCs w:val="25"/>
+          <w:highlight w:val="white"/>
+          <w:rtl w:val="1"/>
+        </w:rPr>
+        <w:t xml:space="preserve">روش</w:t>
+      </w:r>
+      <w:r>
+        <w:rPr>
+          <w:rFonts w:ascii="Vazirmatn" w:cs="Vazirmatn" w:eastAsia="Vazirmatn" w:hAnsi="Vazirmatn"/>
+          <w:color w:val="1d2125"/>
+          <w:sz w:val="25"/>
+          <w:szCs w:val="25"/>
+          <w:highlight w:val="white"/>
+          <w:rtl w:val="1"/>
+        </w:rPr>
+        <w:t xml:space="preserve"> </w:t>
+      </w:r>
+      <w:r>
+        <w:rPr>
+          <w:rFonts w:ascii="Vazirmatn" w:cs="Vazirmatn" w:eastAsia="Vazirmatn" w:hAnsi="Vazirmatn"/>
+          <w:color w:val="1d2125"/>
+          <w:sz w:val="25"/>
+          <w:szCs w:val="25"/>
+          <w:highlight w:val="white"/>
+          <w:rtl w:val="1"/>
+        </w:rPr>
+        <w:t xml:space="preserve">حل</w:t>
+      </w:r>
+      <w:r>
+        <w:rPr>
+          <w:rFonts w:ascii="Vazirmatn" w:cs="Vazirmatn" w:eastAsia="Vazirmatn" w:hAnsi="Vazirmatn"/>
+          <w:color w:val="1d2125"/>
+          <w:sz w:val="25"/>
+          <w:szCs w:val="25"/>
+          <w:highlight w:val="white"/>
+          <w:rtl w:val="1"/>
+        </w:rPr>
+        <w:t xml:space="preserve"> </w:t>
+      </w:r>
+      <w:r>
+        <w:rPr>
+          <w:rFonts w:ascii="Vazirmatn" w:cs="Vazirmatn" w:eastAsia="Vazirmatn" w:hAnsi="Vazirmatn"/>
+          <w:color w:val="1d2125"/>
+          <w:sz w:val="25"/>
+          <w:szCs w:val="25"/>
+          <w:highlight w:val="white"/>
+          <w:rtl w:val="1"/>
+        </w:rPr>
+        <w:t xml:space="preserve">شده</w:t>
+      </w:r>
+      <w:r>
+        <w:rPr>
+          <w:rFonts w:ascii="Vazirmatn" w:cs="Vazirmatn" w:eastAsia="Vazirmatn" w:hAnsi="Vazirmatn"/>
+          <w:color w:val="1d2125"/>
+          <w:sz w:val="25"/>
+          <w:szCs w:val="25"/>
+          <w:highlight w:val="white"/>
+          <w:rtl w:val="1"/>
+        </w:rPr>
+        <w:t xml:space="preserve">.</w:t>
       </w:r>
     </w:p>
     <w:p>
@@ -15800,26 +16075,6 @@
           <w:rtl w:val="1"/>
         </w:rPr>
         <w:t xml:space="preserve">.</w:t>
-      </w:r>
-    </w:p>
-    <w:p>
-      <w:pPr>
-        <w:shd w:fill="ffffff" w:val="clear"/>
-        <w:spacing w:after="240" w:lineRule="auto"/>
-        <w:ind w:right="-561.2598425196836" w:firstLine="0"/>
-        <w:jc w:val="left"/>
-        <w:rPr>
-          <w:rFonts w:ascii="Vazirmatn" w:cs="Vazirmatn" w:eastAsia="Vazirmatn" w:hAnsi="Vazirmatn"/>
-          <w:color w:val="1d2125"/>
-          <w:sz w:val="25"/>
-          <w:szCs w:val="25"/>
-          <w:highlight w:val="white"/>
-        </w:rPr>
-      </w:pPr>
-      <w:r>
-        <w:rPr>
-          <w:rtl w:val="0"/>
-        </w:rPr>
       </w:r>
     </w:p>
     <w:p>
@@ -16847,7 +17102,7 @@
 
 <file path=customXML/item1.xml><?xml version="1.0" encoding="utf-8"?>
 <go:gDocsCustomXmlDataStorage xmlns:go="http://customooxmlschemas.google.com/" xmlns:r="http://schemas.openxmlformats.org/officeDocument/2006/relationships" uri="GoogleDocsCustomDataVersion1">
-  <go:docsCustomData xmlns:go="http://customooxmlschemas.google.com/" roundtripDataSignature="AMtx7mj/7nVynTMBzv2UMdzRdSGxUmxNnw==">AMUW2mUqsRHkcnFW8bdZahDQ1yIcNYpZJE3b+AI6tLtq9xfj5N1FZr8DdUpErLDVLvufGI5dBTBIyLJUOhghyYJwEt0g7NGYxAZ/HJhYo9IuuxD5EiAh/t8=</go:docsCustomData>
+  <go:docsCustomData xmlns:go="http://customooxmlschemas.google.com/" roundtripDataSignature="AMtx7mj/7nVynTMBzv2UMdzRdSGxUmxNnw==">AMUW2mVzvxj3zIGVqx2X4vcecksL89XfSwrHHi5anDnEglrczGuAITT3YZseL5SfRrkZSYusu/wzUfaWbsDNPs64xUaB35Adeq2piRsgJI3/ZO2D4OLFxgM=</go:docsCustomData>
 </go:gDocsCustomXmlDataStorage>
 </file>
 

</xml_diff>